<commit_message>
Update build-package-data.docx to match Package.hs
</commit_message>
<xml_diff>
--- a/doc/build-package-data.docx
+++ b/doc/build-package-data.docx
@@ -1,6 +1,6 @@
 
 <file path=word/document.xml><?xml version="1.0" encoding="utf-8"?>
-<w:document xmlns:wpc="http://schemas.microsoft.com/office/word/2010/wordprocessingCanvas" xmlns:mc="http://schemas.openxmlformats.org/markup-compatibility/2006" xmlns:o="urn:schemas-microsoft-com:office:office" xmlns:r="http://schemas.openxmlformats.org/officeDocument/2006/relationships" xmlns:m="http://schemas.openxmlformats.org/officeDocument/2006/math" xmlns:v="urn:schemas-microsoft-com:vml" xmlns:wp14="http://schemas.microsoft.com/office/word/2010/wordprocessingDrawing" xmlns:wp="http://schemas.openxmlformats.org/drawingml/2006/wordprocessingDrawing" xmlns:w10="urn:schemas-microsoft-com:office:word" xmlns:w="http://schemas.openxmlformats.org/wordprocessingml/2006/main" xmlns:w14="http://schemas.microsoft.com/office/word/2010/wordml" xmlns:w15="http://schemas.microsoft.com/office/word/2012/wordml" xmlns:wpg="http://schemas.microsoft.com/office/word/2010/wordprocessingGroup" xmlns:wpi="http://schemas.microsoft.com/office/word/2010/wordprocessingInk" xmlns:wne="http://schemas.microsoft.com/office/word/2006/wordml" xmlns:wps="http://schemas.microsoft.com/office/word/2010/wordprocessingShape" mc:Ignorable="w14 w15 wp14">
+<w:document xmlns:ve="http://schemas.openxmlformats.org/markup-compatibility/2006" xmlns:o="urn:schemas-microsoft-com:office:office" xmlns:r="http://schemas.openxmlformats.org/officeDocument/2006/relationships" xmlns:m="http://schemas.openxmlformats.org/officeDocument/2006/math" xmlns:v="urn:schemas-microsoft-com:vml" xmlns:wp="http://schemas.openxmlformats.org/drawingml/2006/wordprocessingDrawing" xmlns:w10="urn:schemas-microsoft-com:office:word" xmlns:w="http://schemas.openxmlformats.org/wordprocessingml/2006/main" xmlns:wne="http://schemas.microsoft.com/office/word/2006/wordml">
   <w:body>
     <w:p>
       <w:pPr>
@@ -92,26 +92,18 @@
         <w:pStyle w:val="Haskellcode"/>
       </w:pPr>
       <w:r>
-        <w:t>packageDataRules :: Package -&gt; Rules ()</w:t>
-      </w:r>
-    </w:p>
-    <w:p>
-      <w:pPr>
-        <w:pStyle w:val="Haskellcode"/>
-      </w:pPr>
-      <w:r>
-        <w:t>packageDataRules pkg @ (Package name path todo) =</w:t>
-      </w:r>
-    </w:p>
-    <w:p>
-      <w:pPr>
-        <w:pStyle w:val="Haskellcode"/>
-        <w:pBdr>
-          <w:bottom w:val="single" w:sz="6" w:space="1" w:color="auto"/>
-        </w:pBdr>
-      </w:pPr>
-      <w:r>
-        <w:t xml:space="preserve">    forM_ todo $ \(stage, dist, settings) -&gt;</w:t>
+        <w:t>buildPackageData :: Package -&gt; TodoItem -&gt; Rules ()</w:t>
+      </w:r>
+    </w:p>
+    <w:p>
+      <w:pPr>
+        <w:pStyle w:val="Haskellcode"/>
+        <w:pBdr>
+          <w:bottom w:val="single" w:sz="6" w:space="1" w:color="auto"/>
+        </w:pBdr>
+      </w:pPr>
+      <w:r>
+        <w:t>buildPackageData pkg @ (Package name path todo) (stage, dist, settings) =</w:t>
       </w:r>
     </w:p>
     <w:p>
@@ -306,121 +298,117 @@
         <w:pStyle w:val="Haskellcode"/>
       </w:pPr>
       <w:r>
-        <w:t>tellEnable condition suffix =</w:t>
-      </w:r>
-    </w:p>
-    <w:p>
-      <w:pPr>
-        <w:pStyle w:val="Haskellcode"/>
-      </w:pPr>
-      <w:r>
-        <w:t xml:space="preserve">    if condition </w:t>
-      </w:r>
-    </w:p>
-    <w:p>
-      <w:pPr>
-        <w:pStyle w:val="Haskellcode"/>
-      </w:pPr>
-      <w:r>
-        <w:t xml:space="preserve">    then</w:t>
-      </w:r>
-    </w:p>
-    <w:p>
-      <w:pPr>
-        <w:pStyle w:val="Haskellcode"/>
-      </w:pPr>
-      <w:r>
-        <w:t xml:space="preserve">        tell [ "--enable-" ++ suffix ]</w:t>
-      </w:r>
-    </w:p>
-    <w:p>
-      <w:pPr>
-        <w:pStyle w:val="Haskellcode"/>
-      </w:pPr>
-      <w:r>
-        <w:t xml:space="preserve">    else</w:t>
-      </w:r>
-    </w:p>
-    <w:p>
-      <w:pPr>
-        <w:pStyle w:val="Haskellcode"/>
-      </w:pPr>
-      <w:r>
-        <w:t xml:space="preserve">        tell [ "--disable-" ++ suffix ]</w:t>
-      </w:r>
-    </w:p>
-    <w:p>
-      <w:pPr>
-        <w:pStyle w:val="Haskellcode"/>
-      </w:pPr>
-    </w:p>
-    <w:p>
-      <w:pPr>
-        <w:pStyle w:val="Haskellcode"/>
-      </w:pPr>
-      <w:r>
-        <w:t>tellEnable False "library-for-ghci"</w:t>
-      </w:r>
-    </w:p>
-    <w:p>
-      <w:pPr>
-        <w:pStyle w:val="Haskellcode"/>
-      </w:pPr>
-      <w:r>
-        <w:t>tellEnable (vanilla `elem` ways) "library-vanilla"</w:t>
-      </w:r>
-    </w:p>
-    <w:p>
-      <w:pPr>
-        <w:pStyle w:val="Haskellcode"/>
-      </w:pPr>
-    </w:p>
-    <w:p>
-      <w:pPr>
-        <w:pStyle w:val="Haskellcode"/>
-      </w:pPr>
-      <w:r>
-        <w:t>when GhcWithInterpreter $</w:t>
-      </w:r>
-    </w:p>
-    <w:p>
-      <w:pPr>
-        <w:pStyle w:val="Haskellcode"/>
-      </w:pPr>
-      <w:r>
-        <w:t xml:space="preserve">  unless DynamicGhcPrograms $</w:t>
-      </w:r>
-    </w:p>
-    <w:p>
-      <w:pPr>
-        <w:pStyle w:val="Haskellcode"/>
-      </w:pPr>
-      <w:r>
-        <w:t xml:space="preserve">    when (vanilla `elem` ways) $ tellEnable True "library-for-ghci"</w:t>
-      </w:r>
-    </w:p>
-    <w:p>
-      <w:pPr>
-        <w:pStyle w:val="Haskellcode"/>
-      </w:pPr>
-    </w:p>
-    <w:p>
-      <w:pPr>
-        <w:pStyle w:val="Haskellcode"/>
-      </w:pPr>
-      <w:r>
-        <w:t>tellEnable (profiling `elem` ways) "library-profiling"</w:t>
-      </w:r>
-    </w:p>
-    <w:p>
-      <w:pPr>
-        <w:pStyle w:val="Haskellcode"/>
-        <w:pBdr>
-          <w:bottom w:val="single" w:sz="6" w:space="1" w:color="auto"/>
-        </w:pBdr>
-      </w:pPr>
-      <w:r>
-        <w:t>tellEnable (dynamic   `elem` ways) "shared"</w:t>
+        <w:t>let argEnable x suffix = arg [(if x then "--enable-" else "--disable-") ++ suffix]</w:t>
+      </w:r>
+    </w:p>
+    <w:p>
+      <w:pPr>
+        <w:pStyle w:val="Haskellcode"/>
+        <w:pBdr>
+          <w:bottom w:val="single" w:sz="6" w:space="1" w:color="auto"/>
+        </w:pBdr>
+      </w:pPr>
+      <w:r>
+        <w:t>in mconcat</w:t>
+      </w:r>
+    </w:p>
+    <w:p>
+      <w:pPr>
+        <w:pStyle w:val="Haskellcode"/>
+        <w:pBdr>
+          <w:bottom w:val="single" w:sz="6" w:space="1" w:color="auto"/>
+        </w:pBdr>
+      </w:pPr>
+      <w:r>
+        <w:t xml:space="preserve">    [ argEnable False "library-for-ghci</w:t>
+      </w:r>
+      <w:r>
+        <w:t>"</w:t>
+      </w:r>
+    </w:p>
+    <w:p>
+      <w:pPr>
+        <w:pStyle w:val="Haskellcode"/>
+        <w:pBdr>
+          <w:bottom w:val="single" w:sz="6" w:space="1" w:color="auto"/>
+        </w:pBdr>
+      </w:pPr>
+      <w:r>
+        <w:t xml:space="preserve">    , argEnable (vanilla `elem` ways) "library-vanilla"        </w:t>
+      </w:r>
+    </w:p>
+    <w:p>
+      <w:pPr>
+        <w:pStyle w:val="Haskellcode"/>
+        <w:pBdr>
+          <w:bottom w:val="single" w:sz="6" w:space="1" w:color="auto"/>
+        </w:pBdr>
+      </w:pPr>
+      <w:r>
+        <w:t xml:space="preserve">    , when (GhcWithInterpreter &amp;&amp; not DynamicGhcPrograms &amp;&amp; vanilla `elem` ways) $</w:t>
+      </w:r>
+    </w:p>
+    <w:p>
+      <w:pPr>
+        <w:pStyle w:val="Haskellcode"/>
+        <w:pBdr>
+          <w:bottom w:val="single" w:sz="6" w:space="1" w:color="auto"/>
+        </w:pBdr>
+      </w:pPr>
+      <w:r>
+        <w:t xml:space="preserve">        argEnable True "library-for-ghci"</w:t>
+      </w:r>
+    </w:p>
+    <w:p>
+      <w:pPr>
+        <w:pStyle w:val="Haskellcode"/>
+        <w:pBdr>
+          <w:bottom w:val="single" w:sz="6" w:space="1" w:color="auto"/>
+        </w:pBdr>
+      </w:pPr>
+      <w:r>
+        <w:t xml:space="preserve">        </w:t>
+      </w:r>
+    </w:p>
+    <w:p>
+      <w:pPr>
+        <w:pStyle w:val="Haskellcode"/>
+        <w:pBdr>
+          <w:bottom w:val="single" w:sz="6" w:space="1" w:color="auto"/>
+        </w:pBdr>
+      </w:pPr>
+      <w:r>
+        <w:t xml:space="preserve">    , argEnable (profiling `elem` ways) "library-profiling"</w:t>
+      </w:r>
+    </w:p>
+    <w:p>
+      <w:pPr>
+        <w:pStyle w:val="Haskellcode"/>
+        <w:pBdr>
+          <w:bottom w:val="single" w:sz="6" w:space="1" w:color="auto"/>
+        </w:pBdr>
+      </w:pPr>
+    </w:p>
+    <w:p>
+      <w:pPr>
+        <w:pStyle w:val="Haskellcode"/>
+        <w:pBdr>
+          <w:bottom w:val="single" w:sz="6" w:space="1" w:color="auto"/>
+        </w:pBdr>
+      </w:pPr>
+      <w:r>
+        <w:t xml:space="preserve">    , argEnable (dynamic   `elem` ways) "shared"</w:t>
+      </w:r>
+    </w:p>
+    <w:p>
+      <w:pPr>
+        <w:pStyle w:val="Haskellcode"/>
+        <w:pBdr>
+          <w:bottom w:val="single" w:sz="6" w:space="1" w:color="auto"/>
+        </w:pBdr>
+      </w:pPr>
+      <w:r>
+        <w:t xml:space="preserve">    ]</w:t>
       </w:r>
     </w:p>
     <w:p>
@@ -442,6 +430,9 @@
     <w:p>
       <w:pPr>
         <w:pStyle w:val="Makefilecode"/>
+        <w:tabs>
+          <w:tab w:val="left" w:pos="1780"/>
+        </w:tabs>
       </w:pPr>
       <w:r>
         <w:t>endif</w:t>
@@ -449,6 +440,9 @@
       <w:r>
         <w:t xml:space="preserve"> </w:t>
       </w:r>
+      <w:r>
+        <w:tab/>
+      </w:r>
     </w:p>
     <w:p>
       <w:pPr>
@@ -503,7 +497,7 @@
         </w:pBdr>
       </w:pPr>
       <w:r>
-        <w:t>cflags &lt;- joinArgs $ do</w:t>
+        <w:t>cflags   = mconcat</w:t>
       </w:r>
     </w:p>
     <w:p>
@@ -515,19 +509,7 @@
         </w:pBdr>
       </w:pPr>
       <w:r>
-        <w:t xml:space="preserve">    commonCcArgs `filterOut` [</w:t>
-      </w:r>
-      <w:r>
-        <w:t xml:space="preserve"> </w:t>
-      </w:r>
-      <w:r>
-        <w:t>"-Werror"</w:t>
-      </w:r>
-      <w:r>
-        <w:t xml:space="preserve"> </w:t>
-      </w:r>
-      <w:r>
-        <w:t>]</w:t>
+        <w:t xml:space="preserve">           [ commonCcArgs `filterOut` ["-Werror"]</w:t>
       </w:r>
     </w:p>
     <w:p>
@@ -539,7 +521,7 @@
         </w:pBdr>
       </w:pPr>
       <w:r>
-        <w:t xml:space="preserve">    tell $ ConfCcArgs stage</w:t>
+        <w:t xml:space="preserve">           , argOption $ ConfCcArgs stage</w:t>
       </w:r>
     </w:p>
     <w:p>
@@ -551,10 +533,7 @@
         </w:pBdr>
       </w:pPr>
       <w:r>
-        <w:t xml:space="preserve">    customCcArgs </w:t>
-      </w:r>
-      <w:r>
-        <w:t>settings</w:t>
+        <w:t xml:space="preserve">           , customCcArgs settings</w:t>
       </w:r>
     </w:p>
     <w:p>
@@ -566,7 +545,19 @@
         </w:pBdr>
       </w:pPr>
       <w:r>
-        <w:t xml:space="preserve">    commonCcWarninigArgs</w:t>
+        <w:t xml:space="preserve">           , commonCcWarninigArgs</w:t>
+      </w:r>
+    </w:p>
+    <w:p>
+      <w:pPr>
+        <w:pStyle w:val="Haskellcode"/>
+        <w:pBdr>
+          <w:top w:val="single" w:sz="6" w:space="1" w:color="auto"/>
+          <w:bottom w:val="single" w:sz="6" w:space="1" w:color="auto"/>
+        </w:pBdr>
+      </w:pPr>
+      <w:r>
+        <w:t xml:space="preserve">           ]</w:t>
       </w:r>
     </w:p>
     <w:p>
@@ -586,23 +577,40 @@
         <w:pStyle w:val="Haskellcode"/>
       </w:pPr>
       <w:r>
-        <w:t>ldflags &lt;- joinArgs $ do</w:t>
-      </w:r>
-    </w:p>
-    <w:p>
-      <w:pPr>
-        <w:pStyle w:val="Haskellcode"/>
-      </w:pPr>
-      <w:r>
-        <w:t xml:space="preserve">    commonLdArgs</w:t>
-      </w:r>
-    </w:p>
-    <w:p>
-      <w:pPr>
-        <w:pStyle w:val="Haskellcode"/>
-      </w:pPr>
-      <w:r>
-        <w:t xml:space="preserve">    tell $ ConfGccLinkerArgs stage</w:t>
+        <w:t xml:space="preserve">ldflags  = mconcat </w:t>
+      </w:r>
+    </w:p>
+    <w:p>
+      <w:pPr>
+        <w:pStyle w:val="Haskellcode"/>
+      </w:pPr>
+      <w:r>
+        <w:t xml:space="preserve">           [ </w:t>
+      </w:r>
+      <w:r>
+        <w:t>commonLdArgs</w:t>
+      </w:r>
+    </w:p>
+    <w:p>
+      <w:pPr>
+        <w:pStyle w:val="Haskellcode"/>
+      </w:pPr>
+      <w:r>
+        <w:t xml:space="preserve">           </w:t>
+      </w:r>
+      <w:r>
+        <w:t>, argOption $ ConfGccLinkerArgs stage</w:t>
+      </w:r>
+    </w:p>
+    <w:p>
+      <w:pPr>
+        <w:pStyle w:val="Haskellcode"/>
+      </w:pPr>
+      <w:r>
+        <w:t xml:space="preserve">           </w:t>
+      </w:r>
+      <w:r>
+        <w:t>, customLdArgs settings</w:t>
       </w:r>
     </w:p>
     <w:p>
@@ -613,10 +621,10 @@
         </w:rPr>
       </w:pPr>
       <w:r>
-        <w:t xml:space="preserve">    customLdArgs </w:t>
-      </w:r>
-      <w:r>
-        <w:t>settings</w:t>
+        <w:t xml:space="preserve">           </w:t>
+      </w:r>
+      <w:r>
+        <w:t>]</w:t>
       </w:r>
       <w:r>
         <w:br w:type="page"/>
@@ -641,39 +649,68 @@
     <w:p>
       <w:pPr>
         <w:pStyle w:val="Haskellcode"/>
-      </w:pPr>
-      <w:r>
-        <w:t>cppflags &lt;- joinArgs $ do</w:t>
-      </w:r>
-    </w:p>
-    <w:p>
-      <w:pPr>
-        <w:pStyle w:val="Haskellcode"/>
-      </w:pPr>
-      <w:r>
-        <w:t xml:space="preserve">    commonCppArgs</w:t>
-      </w:r>
-    </w:p>
-    <w:p>
-      <w:pPr>
-        <w:pStyle w:val="Haskellcode"/>
-      </w:pPr>
-      <w:r>
-        <w:t xml:space="preserve">    tell $ ConfCppArgs stage</w:t>
-      </w:r>
-    </w:p>
-    <w:p>
-      <w:pPr>
-        <w:pStyle w:val="Haskellcode"/>
-        <w:pBdr>
-          <w:bottom w:val="single" w:sz="6" w:space="1" w:color="auto"/>
-        </w:pBdr>
-      </w:pPr>
-      <w:r>
-        <w:t xml:space="preserve">    customCppArgs </w:t>
-      </w:r>
-      <w:r>
-        <w:t>settings</w:t>
+        <w:pBdr>
+          <w:bottom w:val="single" w:sz="6" w:space="1" w:color="auto"/>
+        </w:pBdr>
+      </w:pPr>
+      <w:r>
+        <w:t>cppflags = mconcat</w:t>
+      </w:r>
+    </w:p>
+    <w:p>
+      <w:pPr>
+        <w:pStyle w:val="Haskellcode"/>
+        <w:pBdr>
+          <w:bottom w:val="single" w:sz="6" w:space="1" w:color="auto"/>
+        </w:pBdr>
+      </w:pPr>
+      <w:r>
+        <w:t xml:space="preserve">           </w:t>
+      </w:r>
+      <w:r>
+        <w:t>[ commonCppArgs</w:t>
+      </w:r>
+    </w:p>
+    <w:p>
+      <w:pPr>
+        <w:pStyle w:val="Haskellcode"/>
+        <w:pBdr>
+          <w:bottom w:val="single" w:sz="6" w:space="1" w:color="auto"/>
+        </w:pBdr>
+      </w:pPr>
+      <w:r>
+        <w:t xml:space="preserve">           , argOption $ ConfCppArgs </w:t>
+      </w:r>
+      <w:r>
+        <w:t>stage</w:t>
+      </w:r>
+    </w:p>
+    <w:p>
+      <w:pPr>
+        <w:pStyle w:val="Haskellcode"/>
+        <w:pBdr>
+          <w:bottom w:val="single" w:sz="6" w:space="1" w:color="auto"/>
+        </w:pBdr>
+      </w:pPr>
+      <w:r>
+        <w:t xml:space="preserve">           </w:t>
+      </w:r>
+      <w:r>
+        <w:t>, customCppArgs settings</w:t>
+      </w:r>
+    </w:p>
+    <w:p>
+      <w:pPr>
+        <w:pStyle w:val="Haskellcode"/>
+        <w:pBdr>
+          <w:bottom w:val="single" w:sz="6" w:space="1" w:color="auto"/>
+        </w:pBdr>
+      </w:pPr>
+      <w:r>
+        <w:t xml:space="preserve">           </w:t>
+      </w:r>
+      <w:r>
+        <w:t>]</w:t>
       </w:r>
     </w:p>
     <w:p>
@@ -732,53 +769,71 @@
         <w:pStyle w:val="Haskellcode"/>
       </w:pPr>
       <w:r>
-        <w:t>tellConfigure key suffix = tell [ "--configure-option=" ++ key ++ "=" ++ suffix ]</w:t>
-      </w:r>
-    </w:p>
-    <w:p>
-      <w:pPr>
-        <w:pStyle w:val="Haskellcode"/>
-      </w:pPr>
-    </w:p>
-    <w:p>
-      <w:pPr>
-        <w:pStyle w:val="Haskellcode"/>
-      </w:pPr>
-      <w:r>
-        <w:t>tellConfigure "CFLAGS" cflags</w:t>
-      </w:r>
-    </w:p>
-    <w:p>
-      <w:pPr>
-        <w:pStyle w:val="Haskellcode"/>
-        <w:pBdr>
-          <w:bottom w:val="single" w:sz="6" w:space="1" w:color="auto"/>
-        </w:pBdr>
-      </w:pPr>
-      <w:r>
-        <w:t>tellConfigure "LDFLAGS" ldflags</w:t>
-      </w:r>
-    </w:p>
-    <w:p>
-      <w:pPr>
-        <w:pStyle w:val="Haskellcode"/>
-        <w:pBdr>
-          <w:bottom w:val="single" w:sz="6" w:space="1" w:color="auto"/>
-        </w:pBdr>
-      </w:pPr>
-      <w:r>
-        <w:t>tellConfigure "CPPFLAGS" cppflags</w:t>
-      </w:r>
-    </w:p>
-    <w:p>
-      <w:pPr>
-        <w:pStyle w:val="Haskellcode"/>
-        <w:pBdr>
-          <w:bottom w:val="single" w:sz="6" w:space="1" w:color="auto"/>
-        </w:pBdr>
-      </w:pPr>
-      <w:r>
-        <w:t>tell [ "--gcc-options=" ++ cflags ++ " " ++  ldflags ]</w:t>
+        <w:t>argConf key args = joinArgs $ arg ["--configure-option=", key, "="] &lt;&gt; joinArgsWithSpaces args</w:t>
+      </w:r>
+    </w:p>
+    <w:p>
+      <w:pPr>
+        <w:pStyle w:val="Haskellcode"/>
+      </w:pPr>
+    </w:p>
+    <w:p>
+      <w:pPr>
+        <w:pStyle w:val="Haskellcode"/>
+        <w:pBdr>
+          <w:bottom w:val="single" w:sz="6" w:space="1" w:color="auto"/>
+        </w:pBdr>
+        <w:tabs>
+          <w:tab w:val="left" w:pos="5780"/>
+        </w:tabs>
+      </w:pPr>
+      <w:r>
+        <w:t>[ argConf "CFLAGS"   cflags</w:t>
+      </w:r>
+    </w:p>
+    <w:p>
+      <w:pPr>
+        <w:pStyle w:val="Haskellcode"/>
+        <w:pBdr>
+          <w:bottom w:val="single" w:sz="6" w:space="1" w:color="auto"/>
+        </w:pBdr>
+        <w:tabs>
+          <w:tab w:val="left" w:pos="5780"/>
+        </w:tabs>
+      </w:pPr>
+      <w:r>
+        <w:t>, argConf "LDFLAGS"  ldflags</w:t>
+      </w:r>
+    </w:p>
+    <w:p>
+      <w:pPr>
+        <w:pStyle w:val="Haskellcode"/>
+        <w:pBdr>
+          <w:bottom w:val="single" w:sz="6" w:space="1" w:color="auto"/>
+        </w:pBdr>
+        <w:tabs>
+          <w:tab w:val="left" w:pos="5780"/>
+        </w:tabs>
+      </w:pPr>
+      <w:r>
+        <w:t>, argConf "CPPFLAGS" cppflags</w:t>
+      </w:r>
+    </w:p>
+    <w:p>
+      <w:pPr>
+        <w:pStyle w:val="Haskellcode"/>
+        <w:pBdr>
+          <w:bottom w:val="single" w:sz="6" w:space="1" w:color="auto"/>
+        </w:pBdr>
+        <w:tabs>
+          <w:tab w:val="left" w:pos="5780"/>
+        </w:tabs>
+      </w:pPr>
+      <w:r>
+        <w:t>, joinArgs $ mconcat [arg ["--gcc-options="], cflags, arg [" "], ldflags</w:t>
+      </w:r>
+      <w:r>
+        <w:tab/>
       </w:r>
     </w:p>
     <w:p>
@@ -912,31 +967,23 @@
         <w:pStyle w:val="Haskellcode"/>
       </w:pPr>
       <w:r>
-        <w:t>tellConfigureWith key opt = do</w:t>
-      </w:r>
-    </w:p>
-    <w:p>
-      <w:pPr>
-        <w:pStyle w:val="Haskellcode"/>
-      </w:pPr>
-      <w:r>
-        <w:t xml:space="preserve">    value &lt;- config opt</w:t>
-      </w:r>
-    </w:p>
-    <w:p>
-      <w:pPr>
-        <w:pStyle w:val="Haskellcode"/>
-      </w:pPr>
-      <w:r>
-        <w:t xml:space="preserve">    when (value /= "") $</w:t>
-      </w:r>
-    </w:p>
-    <w:p>
-      <w:pPr>
-        <w:pStyle w:val="Haskellcode"/>
-      </w:pPr>
-      <w:r>
-        <w:t xml:space="preserve">        tellConfigure ("--with-" ++ key) value</w:t>
+        <w:t>argConfWith key opt = do</w:t>
+      </w:r>
+    </w:p>
+    <w:p>
+      <w:pPr>
+        <w:pStyle w:val="Haskellcode"/>
+      </w:pPr>
+      <w:r>
+        <w:t xml:space="preserve">    value &lt;- option opt</w:t>
+      </w:r>
+    </w:p>
+    <w:p>
+      <w:pPr>
+        <w:pStyle w:val="Haskellcode"/>
+      </w:pPr>
+      <w:r>
+        <w:t xml:space="preserve">    when (value /= "") $ argConf ("--with-" ++ key) $ arg [value]</w:t>
       </w:r>
     </w:p>
     <w:p>
@@ -950,36 +997,45 @@
     <w:p>
       <w:pPr>
         <w:pStyle w:val="Haskellcode"/>
-      </w:pPr>
-      <w:r>
-        <w:t>tellConfigureWith "iconv-includes"  IconvIncludeDirs</w:t>
-      </w:r>
-    </w:p>
-    <w:p>
-      <w:pPr>
-        <w:pStyle w:val="Haskellcode"/>
-      </w:pPr>
-      <w:r>
-        <w:t>tellConfigureWith "iconv-libraries" IconvLibDirs</w:t>
-      </w:r>
-    </w:p>
-    <w:p>
-      <w:pPr>
-        <w:pStyle w:val="Haskellcode"/>
-      </w:pPr>
-      <w:r>
-        <w:t>tellConfigureWith "gmp-includes"    GmpIncludeDirs</w:t>
-      </w:r>
-    </w:p>
-    <w:p>
-      <w:pPr>
-        <w:pStyle w:val="Haskellcode"/>
-        <w:pBdr>
-          <w:bottom w:val="single" w:sz="6" w:space="1" w:color="auto"/>
-        </w:pBdr>
-      </w:pPr>
-      <w:r>
-        <w:t>tellConfigureWith "gmp-libraries"   GmpLibDirs</w:t>
+        <w:pBdr>
+          <w:bottom w:val="single" w:sz="6" w:space="1" w:color="auto"/>
+        </w:pBdr>
+      </w:pPr>
+      <w:r>
+        <w:t>, argConfWith "iconv-includes"  IconvIncludeDirs</w:t>
+      </w:r>
+    </w:p>
+    <w:p>
+      <w:pPr>
+        <w:pStyle w:val="Haskellcode"/>
+        <w:pBdr>
+          <w:bottom w:val="single" w:sz="6" w:space="1" w:color="auto"/>
+        </w:pBdr>
+      </w:pPr>
+      <w:r>
+        <w:t>, argConfWith "iconv-libraries" IconvLibDirs</w:t>
+      </w:r>
+    </w:p>
+    <w:p>
+      <w:pPr>
+        <w:pStyle w:val="Haskellcode"/>
+        <w:pBdr>
+          <w:bottom w:val="single" w:sz="6" w:space="1" w:color="auto"/>
+        </w:pBdr>
+      </w:pPr>
+      <w:r>
+        <w:t>, argConfWith "gmp-includes"    GmpIncludeDirs</w:t>
+      </w:r>
+    </w:p>
+    <w:p>
+      <w:pPr>
+        <w:pStyle w:val="Haskellcode"/>
+        <w:pBdr>
+          <w:bottom w:val="single" w:sz="6" w:space="1" w:color="auto"/>
+        </w:pBdr>
+      </w:pPr>
+      <w:r>
+        <w:t>, argConfWith "gmp-libraries"   GmpLibDirs</w:t>
       </w:r>
     </w:p>
     <w:p>
@@ -1157,78 +1213,87 @@
         <w:pStyle w:val="Haskellcode"/>
       </w:pPr>
       <w:r>
-        <w:t>when CrossCompiling $ tellConfigure "--host" =&lt;&lt; config TargetPlatformFull</w:t>
-      </w:r>
-    </w:p>
-    <w:p>
-      <w:pPr>
-        <w:pStyle w:val="Haskellcode"/>
-      </w:pPr>
-      <w:r>
-        <w:t>when (stage == Stage0) $ bootPkgConstraints</w:t>
-      </w:r>
-    </w:p>
-    <w:p>
-      <w:pPr>
-        <w:pStyle w:val="Haskellcode"/>
-      </w:pPr>
-      <w:r>
-        <w:t>with Gcc</w:t>
-      </w:r>
-    </w:p>
-    <w:p>
-      <w:pPr>
-        <w:pStyle w:val="Haskellcode"/>
-        <w:pBdr>
-          <w:bottom w:val="single" w:sz="6" w:space="1" w:color="auto"/>
-        </w:pBdr>
-      </w:pPr>
-      <w:r>
-        <w:t>when (stage /= Stage0) $ with Ld</w:t>
-      </w:r>
-    </w:p>
-    <w:p>
-      <w:pPr>
-        <w:pStyle w:val="Haskellcode"/>
-        <w:pBdr>
-          <w:bottom w:val="single" w:sz="6" w:space="1" w:color="auto"/>
-        </w:pBdr>
-      </w:pPr>
-      <w:r>
-        <w:t>tellConfigure "--with-cc" =&lt;&lt; Oracles.path Gcc</w:t>
-      </w:r>
-    </w:p>
-    <w:p>
-      <w:pPr>
-        <w:pStyle w:val="Haskellcode"/>
-        <w:pBdr>
-          <w:bottom w:val="single" w:sz="6" w:space="1" w:color="auto"/>
-        </w:pBdr>
-      </w:pPr>
-      <w:r>
-        <w:t>with Ar</w:t>
-      </w:r>
-    </w:p>
-    <w:p>
-      <w:pPr>
-        <w:pStyle w:val="Haskellcode"/>
-        <w:pBdr>
-          <w:bottom w:val="single" w:sz="6" w:space="1" w:color="auto"/>
-        </w:pBdr>
-      </w:pPr>
-      <w:r>
-        <w:t>with Alex</w:t>
-      </w:r>
-    </w:p>
-    <w:p>
-      <w:pPr>
-        <w:pStyle w:val="Haskellcode"/>
-        <w:pBdr>
-          <w:bottom w:val="single" w:sz="6" w:space="1" w:color="auto"/>
-        </w:pBdr>
-      </w:pPr>
-      <w:r>
-        <w:t>with Happy</w:t>
+        <w:t>, when CrossCompiling $ argConf "--host" $ argOption $ TargetPlatformFull</w:t>
+      </w:r>
+    </w:p>
+    <w:p>
+      <w:pPr>
+        <w:pStyle w:val="Haskellcode"/>
+        <w:tabs>
+          <w:tab w:val="left" w:pos="5560"/>
+        </w:tabs>
+      </w:pPr>
+      <w:r>
+        <w:t>, argConf "--with-cc" $ argPath Gcc</w:t>
+      </w:r>
+      <w:r>
+        <w:tab/>
+      </w:r>
+    </w:p>
+    <w:p>
+      <w:pPr>
+        <w:pStyle w:val="Haskellcode"/>
+        <w:pBdr>
+          <w:bottom w:val="single" w:sz="6" w:space="1" w:color="auto"/>
+        </w:pBdr>
+      </w:pPr>
+      <w:r>
+        <w:t>, when (stage == Stage0) $ bootPkgConstraints</w:t>
+      </w:r>
+    </w:p>
+    <w:p>
+      <w:pPr>
+        <w:pStyle w:val="Haskellcode"/>
+        <w:pBdr>
+          <w:bottom w:val="single" w:sz="6" w:space="1" w:color="auto"/>
+        </w:pBdr>
+      </w:pPr>
+      <w:r>
+        <w:t>, with Gcc</w:t>
+      </w:r>
+    </w:p>
+    <w:p>
+      <w:pPr>
+        <w:pStyle w:val="Haskellcode"/>
+        <w:pBdr>
+          <w:bottom w:val="single" w:sz="6" w:space="1" w:color="auto"/>
+        </w:pBdr>
+      </w:pPr>
+      <w:r>
+        <w:t>, when (stage /= Stage0) $ with Ld</w:t>
+      </w:r>
+    </w:p>
+    <w:p>
+      <w:pPr>
+        <w:pStyle w:val="Haskellcode"/>
+        <w:pBdr>
+          <w:bottom w:val="single" w:sz="6" w:space="1" w:color="auto"/>
+        </w:pBdr>
+      </w:pPr>
+      <w:r>
+        <w:t>, with Ar</w:t>
+      </w:r>
+    </w:p>
+    <w:p>
+      <w:pPr>
+        <w:pStyle w:val="Haskellcode"/>
+        <w:pBdr>
+          <w:bottom w:val="single" w:sz="6" w:space="1" w:color="auto"/>
+        </w:pBdr>
+      </w:pPr>
+      <w:r>
+        <w:t>, with Alex</w:t>
+      </w:r>
+    </w:p>
+    <w:p>
+      <w:pPr>
+        <w:pStyle w:val="Haskellcode"/>
+        <w:pBdr>
+          <w:bottom w:val="single" w:sz="6" w:space="1" w:color="auto"/>
+        </w:pBdr>
+      </w:pPr>
+      <w:r>
+        <w:t>, with Happy</w:t>
       </w:r>
     </w:p>
     <w:p>
@@ -1287,47 +1352,58 @@
         <w:pStyle w:val="Haskellcode"/>
       </w:pPr>
       <w:r>
-        <w:t>(path &lt;/&gt;) &lt;$&gt; (dist &lt;/&gt;) &lt;$&gt;</w:t>
-      </w:r>
-    </w:p>
-    <w:p>
-      <w:pPr>
-        <w:pStyle w:val="Haskellcode"/>
-      </w:pPr>
-      <w:r>
-        <w:t xml:space="preserve">        [ "package-data.mk",</w:t>
-      </w:r>
-    </w:p>
-    <w:p>
-      <w:pPr>
-        <w:pStyle w:val="Haskellcode"/>
-      </w:pPr>
-      <w:r>
-        <w:t xml:space="preserve">          "haddock-prologue.txt",</w:t>
-      </w:r>
-    </w:p>
-    <w:p>
-      <w:pPr>
-        <w:pStyle w:val="Haskellcode"/>
-      </w:pPr>
-      <w:r>
-        <w:t xml:space="preserve">          "inplace-pkg-config",</w:t>
-      </w:r>
-    </w:p>
-    <w:p>
-      <w:pPr>
-        <w:pStyle w:val="Haskellcode"/>
-      </w:pPr>
-      <w:r>
-        <w:t xml:space="preserve">          "setup-config",</w:t>
-      </w:r>
-    </w:p>
-    <w:p>
-      <w:pPr>
-        <w:pStyle w:val="Haskellcode"/>
-      </w:pPr>
-      <w:r>
-        <w:t xml:space="preserve">          "build/autogen/cabal_macros.h" ] &amp;%&gt; \_ -&gt; do</w:t>
+        <w:t>((path &lt;/&gt; dist) &lt;/&gt;) &lt;$&gt;</w:t>
+      </w:r>
+    </w:p>
+    <w:p>
+      <w:pPr>
+        <w:pStyle w:val="Haskellcode"/>
+      </w:pPr>
+      <w:r>
+        <w:t>[ "package-data.mk",</w:t>
+      </w:r>
+    </w:p>
+    <w:p>
+      <w:pPr>
+        <w:pStyle w:val="Haskellcode"/>
+      </w:pPr>
+      <w:r>
+        <w:t xml:space="preserve">  "haddock-prologue.txt",</w:t>
+      </w:r>
+    </w:p>
+    <w:p>
+      <w:pPr>
+        <w:pStyle w:val="Haskellcode"/>
+      </w:pPr>
+      <w:r>
+        <w:t xml:space="preserve">  "inplace-pkg-config",</w:t>
+      </w:r>
+    </w:p>
+    <w:p>
+      <w:pPr>
+        <w:pStyle w:val="Haskellcode"/>
+      </w:pPr>
+      <w:r>
+        <w:t xml:space="preserve">  "setup-config",</w:t>
+      </w:r>
+    </w:p>
+    <w:p>
+      <w:pPr>
+        <w:pStyle w:val="Haskellcode"/>
+      </w:pPr>
+      <w:r>
+        <w:t xml:space="preserve">  "build" &lt;/&gt; "autogen" &lt;/&gt; "cabal_macros.h"</w:t>
+      </w:r>
+    </w:p>
+    <w:p>
+      <w:pPr>
+        <w:pStyle w:val="Haskellcode"/>
+        <w:pBdr>
+          <w:bottom w:val="single" w:sz="6" w:space="1" w:color="auto"/>
+        </w:pBdr>
+      </w:pPr>
+      <w:r>
+        <w:t>] &amp;%&gt; \_ -&gt; do</w:t>
       </w:r>
     </w:p>
     <w:p>
@@ -1370,39 +1446,15 @@
         <w:pStyle w:val="Haskellcode"/>
       </w:pPr>
       <w:r>
-        <w:t>need [</w:t>
-      </w:r>
-      <w:r>
-        <w:t xml:space="preserve"> </w:t>
-      </w:r>
-      <w:r>
-        <w:t>path &lt;/&gt; name &lt;.&gt; "cabal"</w:t>
-      </w:r>
-      <w:r>
-        <w:t xml:space="preserve"> </w:t>
-      </w:r>
-      <w:r>
-        <w:t>]</w:t>
-      </w:r>
-    </w:p>
-    <w:p>
-      <w:pPr>
-        <w:pStyle w:val="Haskellcode"/>
-      </w:pPr>
-      <w:r>
-        <w:t>when (doesFileExist $ path &lt;/&gt; "configure.ac") $ need [</w:t>
-      </w:r>
-      <w:r>
-        <w:t xml:space="preserve"> </w:t>
-      </w:r>
-      <w:r>
-        <w:t>path &lt;/&gt; "configure"</w:t>
-      </w:r>
-      <w:r>
-        <w:t xml:space="preserve"> </w:t>
-      </w:r>
-      <w:r>
-        <w:t>]</w:t>
+        <w:t>need [path &lt;/&gt; name &lt;.&gt; "cabal"]</w:t>
+      </w:r>
+    </w:p>
+    <w:p>
+      <w:pPr>
+        <w:pStyle w:val="Haskellcode"/>
+      </w:pPr>
+      <w:r>
+        <w:t>when (doesFileExist $ path &lt;/&gt; "configure.ac") $ need [path &lt;/&gt; "configure"]</w:t>
       </w:r>
     </w:p>
     <w:p>
@@ -1535,59 +1587,73 @@
         <w:pStyle w:val="Haskellcode"/>
       </w:pPr>
       <w:r>
-        <w:t>run GhcCabal $ do</w:t>
-      </w:r>
-    </w:p>
-    <w:p>
-      <w:pPr>
-        <w:pStyle w:val="Haskellcode"/>
-      </w:pPr>
-      <w:r>
-        <w:t xml:space="preserve">    tell [ "configure", path, dist ]</w:t>
-      </w:r>
-    </w:p>
-    <w:p>
-      <w:pPr>
-        <w:pStyle w:val="Haskellcode"/>
-      </w:pPr>
-      <w:r>
-        <w:t xml:space="preserve">    customDllArgs </w:t>
-      </w:r>
-      <w:r>
-        <w:t>settings</w:t>
-      </w:r>
-      <w:r>
-        <w:t xml:space="preserve">    </w:t>
-      </w:r>
-    </w:p>
-    <w:p>
-      <w:pPr>
-        <w:pStyle w:val="Haskellcode"/>
-      </w:pPr>
-      <w:r>
-        <w:t xml:space="preserve">    with $ Ghc stage01</w:t>
-      </w:r>
-    </w:p>
-    <w:p>
-      <w:pPr>
-        <w:pStyle w:val="Haskellcode"/>
-      </w:pPr>
-      <w:r>
-        <w:t xml:space="preserve">    with $ GhcPkg stage01</w:t>
-      </w:r>
-    </w:p>
-    <w:p>
-      <w:pPr>
-        <w:pStyle w:val="Haskellcode"/>
-      </w:pPr>
-      <w:r>
-        <w:t xml:space="preserve">    </w:t>
-      </w:r>
-      <w:r>
-        <w:t xml:space="preserve">customConfArgs </w:t>
-      </w:r>
-      <w:r>
-        <w:t>settings</w:t>
+        <w:t>run GhcCabal cabalArgs</w:t>
+      </w:r>
+    </w:p>
+    <w:p>
+      <w:pPr>
+        <w:pStyle w:val="Haskellcode"/>
+        <w:pBdr>
+          <w:bottom w:val="single" w:sz="6" w:space="1" w:color="auto"/>
+        </w:pBdr>
+      </w:pPr>
+      <w:r>
+        <w:t>cabalArgs = mconcat $</w:t>
+      </w:r>
+    </w:p>
+    <w:p>
+      <w:pPr>
+        <w:pStyle w:val="Haskellcode"/>
+        <w:pBdr>
+          <w:bottom w:val="single" w:sz="6" w:space="1" w:color="auto"/>
+        </w:pBdr>
+      </w:pPr>
+      <w:r>
+        <w:t xml:space="preserve">    [ arg ["configure", path, dist]</w:t>
+      </w:r>
+    </w:p>
+    <w:p>
+      <w:pPr>
+        <w:pStyle w:val="Haskellcode"/>
+        <w:pBdr>
+          <w:bottom w:val="single" w:sz="6" w:space="1" w:color="auto"/>
+        </w:pBdr>
+      </w:pPr>
+      <w:r>
+        <w:t xml:space="preserve">    , joinArgsWithSpaces $ customDllArgs settings </w:t>
+      </w:r>
+    </w:p>
+    <w:p>
+      <w:pPr>
+        <w:pStyle w:val="Haskellcode"/>
+        <w:pBdr>
+          <w:bottom w:val="single" w:sz="6" w:space="1" w:color="auto"/>
+        </w:pBdr>
+      </w:pPr>
+      <w:r>
+        <w:t xml:space="preserve">    , with $ Ghc stage</w:t>
+      </w:r>
+    </w:p>
+    <w:p>
+      <w:pPr>
+        <w:pStyle w:val="Haskellcode"/>
+        <w:pBdr>
+          <w:bottom w:val="single" w:sz="6" w:space="1" w:color="auto"/>
+        </w:pBdr>
+      </w:pPr>
+      <w:r>
+        <w:t xml:space="preserve">    , with $ GhcPkg stage             </w:t>
+      </w:r>
+    </w:p>
+    <w:p>
+      <w:pPr>
+        <w:pStyle w:val="Haskellcode"/>
+        <w:pBdr>
+          <w:bottom w:val="single" w:sz="6" w:space="1" w:color="auto"/>
+        </w:pBdr>
+      </w:pPr>
+      <w:r>
+        <w:t xml:space="preserve">    , customConfArgs settings</w:t>
       </w:r>
     </w:p>
     <w:p>
@@ -1681,60 +1747,62 @@
         <w:pStyle w:val="Haskellcode"/>
       </w:pPr>
       <w:r>
-        <w:t>when (registerPackage settings) $</w:t>
-      </w:r>
-    </w:p>
-    <w:p>
-      <w:pPr>
-        <w:pStyle w:val="Haskellcode"/>
-      </w:pPr>
-      <w:r>
-        <w:t xml:space="preserve">    run (GhcPkg stage01) $ do</w:t>
-      </w:r>
-    </w:p>
-    <w:p>
-      <w:pPr>
-        <w:pStyle w:val="Haskellcode"/>
-      </w:pPr>
-      <w:r>
-        <w:t xml:space="preserve">        tell [</w:t>
-      </w:r>
-      <w:r>
-        <w:t xml:space="preserve"> </w:t>
-      </w:r>
-      <w:r>
-        <w:t>"update", "--force" ]</w:t>
-      </w:r>
-    </w:p>
-    <w:p>
-      <w:pPr>
-        <w:pStyle w:val="Haskellcode"/>
-      </w:pPr>
-      <w:r>
-        <w:t xml:space="preserve">        when (stage == Stage0) $ tell [ "--package-db=libraries/bootstrapping.conf" ]</w:t>
-      </w:r>
-    </w:p>
-    <w:p>
-      <w:pPr>
-        <w:pStyle w:val="Haskellcode"/>
-        <w:pBdr>
-          <w:bottom w:val="single" w:sz="6" w:space="1" w:color="auto"/>
-        </w:pBdr>
-      </w:pPr>
-      <w:r>
-        <w:t xml:space="preserve">        tell [</w:t>
-      </w:r>
-      <w:r>
-        <w:t xml:space="preserve"> </w:t>
-      </w:r>
-      <w:r>
-        <w:t>path &lt;/&gt; dist &lt;/&gt; "inplace-pkg-config"</w:t>
-      </w:r>
-      <w:r>
-        <w:t xml:space="preserve"> </w:t>
-      </w:r>
-      <w:r>
-        <w:t>]</w:t>
+        <w:t>when (registerPackage settings) $ run (GhcPkg stage) ghcPkgArgs</w:t>
+      </w:r>
+    </w:p>
+    <w:p>
+      <w:pPr>
+        <w:pStyle w:val="Haskellcode"/>
+        <w:pBdr>
+          <w:bottom w:val="single" w:sz="6" w:space="1" w:color="auto"/>
+        </w:pBdr>
+      </w:pPr>
+      <w:r>
+        <w:t>ghcPkgArgs = mconcat $</w:t>
+      </w:r>
+    </w:p>
+    <w:p>
+      <w:pPr>
+        <w:pStyle w:val="Haskellcode"/>
+        <w:pBdr>
+          <w:bottom w:val="single" w:sz="6" w:space="1" w:color="auto"/>
+        </w:pBdr>
+      </w:pPr>
+      <w:r>
+        <w:t xml:space="preserve">    [ arg ["update", "--force"]</w:t>
+      </w:r>
+    </w:p>
+    <w:p>
+      <w:pPr>
+        <w:pStyle w:val="Haskellcode"/>
+        <w:pBdr>
+          <w:bottom w:val="single" w:sz="6" w:space="1" w:color="auto"/>
+        </w:pBdr>
+      </w:pPr>
+      <w:r>
+        <w:t xml:space="preserve">    , when (stage == Stage0) $ arg ["--package-db=libraries/bootstrapping.conf"]</w:t>
+      </w:r>
+    </w:p>
+    <w:p>
+      <w:pPr>
+        <w:pStyle w:val="Haskellcode"/>
+        <w:pBdr>
+          <w:bottom w:val="single" w:sz="6" w:space="1" w:color="auto"/>
+        </w:pBdr>
+      </w:pPr>
+      <w:r>
+        <w:t xml:space="preserve">    , arg [path &lt;/&gt; dist &lt;/&gt; "inplace-pkg-config"]</w:t>
+      </w:r>
+    </w:p>
+    <w:p>
+      <w:pPr>
+        <w:pStyle w:val="Haskellcode"/>
+        <w:pBdr>
+          <w:bottom w:val="single" w:sz="6" w:space="1" w:color="auto"/>
+        </w:pBdr>
+      </w:pPr>
+      <w:r>
+        <w:t xml:space="preserve">    ]</w:t>
       </w:r>
     </w:p>
     <w:p>
@@ -1788,7 +1856,7 @@
 </file>
 
 <file path=word/styles.xml><?xml version="1.0" encoding="utf-8"?>
-<w:styles xmlns:mc="http://schemas.openxmlformats.org/markup-compatibility/2006" xmlns:r="http://schemas.openxmlformats.org/officeDocument/2006/relationships" xmlns:w="http://schemas.openxmlformats.org/wordprocessingml/2006/main" xmlns:w14="http://schemas.microsoft.com/office/word/2010/wordml" xmlns:w15="http://schemas.microsoft.com/office/word/2012/wordml" mc:Ignorable="w14 w15">
+<w:styles xmlns:r="http://schemas.openxmlformats.org/officeDocument/2006/relationships" xmlns:w="http://schemas.openxmlformats.org/wordprocessingml/2006/main">
   <w:docDefaults>
     <w:rPrDefault>
       <w:rPr>
@@ -1804,378 +1872,144 @@
       </w:pPr>
     </w:pPrDefault>
   </w:docDefaults>
-  <w:latentStyles w:defLockedState="0" w:defUIPriority="99" w:defSemiHidden="0" w:defUnhideWhenUsed="0" w:defQFormat="0" w:count="371">
-    <w:lsdException w:name="Normal" w:uiPriority="0" w:qFormat="1"/>
-    <w:lsdException w:name="heading 1" w:uiPriority="9" w:qFormat="1"/>
-    <w:lsdException w:name="heading 2" w:semiHidden="1" w:uiPriority="9" w:unhideWhenUsed="1" w:qFormat="1"/>
-    <w:lsdException w:name="heading 3" w:semiHidden="1" w:uiPriority="9" w:unhideWhenUsed="1" w:qFormat="1"/>
-    <w:lsdException w:name="heading 4" w:semiHidden="1" w:uiPriority="9" w:unhideWhenUsed="1" w:qFormat="1"/>
-    <w:lsdException w:name="heading 5" w:semiHidden="1" w:uiPriority="9" w:unhideWhenUsed="1" w:qFormat="1"/>
-    <w:lsdException w:name="heading 6" w:semiHidden="1" w:uiPriority="9" w:unhideWhenUsed="1" w:qFormat="1"/>
-    <w:lsdException w:name="heading 7" w:semiHidden="1" w:uiPriority="9" w:unhideWhenUsed="1" w:qFormat="1"/>
-    <w:lsdException w:name="heading 8" w:semiHidden="1" w:uiPriority="9" w:unhideWhenUsed="1" w:qFormat="1"/>
-    <w:lsdException w:name="heading 9" w:semiHidden="1" w:uiPriority="9" w:unhideWhenUsed="1" w:qFormat="1"/>
-    <w:lsdException w:name="index 1" w:semiHidden="1" w:unhideWhenUsed="1"/>
-    <w:lsdException w:name="index 2" w:semiHidden="1" w:unhideWhenUsed="1"/>
-    <w:lsdException w:name="index 3" w:semiHidden="1" w:unhideWhenUsed="1"/>
-    <w:lsdException w:name="index 4" w:semiHidden="1" w:unhideWhenUsed="1"/>
-    <w:lsdException w:name="index 5" w:semiHidden="1" w:unhideWhenUsed="1"/>
-    <w:lsdException w:name="index 6" w:semiHidden="1" w:unhideWhenUsed="1"/>
-    <w:lsdException w:name="index 7" w:semiHidden="1" w:unhideWhenUsed="1"/>
-    <w:lsdException w:name="index 8" w:semiHidden="1" w:unhideWhenUsed="1"/>
-    <w:lsdException w:name="index 9" w:semiHidden="1" w:unhideWhenUsed="1"/>
-    <w:lsdException w:name="toc 1" w:semiHidden="1" w:uiPriority="39" w:unhideWhenUsed="1"/>
-    <w:lsdException w:name="toc 2" w:semiHidden="1" w:uiPriority="39" w:unhideWhenUsed="1"/>
-    <w:lsdException w:name="toc 3" w:semiHidden="1" w:uiPriority="39" w:unhideWhenUsed="1"/>
-    <w:lsdException w:name="toc 4" w:semiHidden="1" w:uiPriority="39" w:unhideWhenUsed="1"/>
-    <w:lsdException w:name="toc 5" w:semiHidden="1" w:uiPriority="39" w:unhideWhenUsed="1"/>
-    <w:lsdException w:name="toc 6" w:semiHidden="1" w:uiPriority="39" w:unhideWhenUsed="1"/>
-    <w:lsdException w:name="toc 7" w:semiHidden="1" w:uiPriority="39" w:unhideWhenUsed="1"/>
-    <w:lsdException w:name="toc 8" w:semiHidden="1" w:uiPriority="39" w:unhideWhenUsed="1"/>
-    <w:lsdException w:name="toc 9" w:semiHidden="1" w:uiPriority="39" w:unhideWhenUsed="1"/>
-    <w:lsdException w:name="Normal Indent" w:semiHidden="1" w:unhideWhenUsed="1"/>
-    <w:lsdException w:name="footnote text" w:semiHidden="1" w:unhideWhenUsed="1"/>
-    <w:lsdException w:name="annotation text" w:semiHidden="1" w:unhideWhenUsed="1"/>
-    <w:lsdException w:name="header" w:semiHidden="1" w:unhideWhenUsed="1"/>
-    <w:lsdException w:name="footer" w:semiHidden="1" w:unhideWhenUsed="1"/>
-    <w:lsdException w:name="index heading" w:semiHidden="1" w:unhideWhenUsed="1"/>
-    <w:lsdException w:name="caption" w:semiHidden="1" w:uiPriority="35" w:unhideWhenUsed="1" w:qFormat="1"/>
-    <w:lsdException w:name="table of figures" w:semiHidden="1" w:unhideWhenUsed="1"/>
-    <w:lsdException w:name="envelope address" w:semiHidden="1" w:unhideWhenUsed="1"/>
-    <w:lsdException w:name="envelope return" w:semiHidden="1" w:unhideWhenUsed="1"/>
-    <w:lsdException w:name="footnote reference" w:semiHidden="1" w:unhideWhenUsed="1"/>
-    <w:lsdException w:name="annotation reference" w:semiHidden="1" w:unhideWhenUsed="1"/>
-    <w:lsdException w:name="line number" w:semiHidden="1" w:unhideWhenUsed="1"/>
-    <w:lsdException w:name="page number" w:semiHidden="1" w:unhideWhenUsed="1"/>
-    <w:lsdException w:name="endnote reference" w:semiHidden="1" w:unhideWhenUsed="1"/>
-    <w:lsdException w:name="endnote text" w:semiHidden="1" w:unhideWhenUsed="1"/>
-    <w:lsdException w:name="table of authorities" w:semiHidden="1" w:unhideWhenUsed="1"/>
-    <w:lsdException w:name="macro" w:semiHidden="1" w:unhideWhenUsed="1"/>
-    <w:lsdException w:name="toa heading" w:semiHidden="1" w:unhideWhenUsed="1"/>
-    <w:lsdException w:name="List" w:semiHidden="1" w:unhideWhenUsed="1"/>
-    <w:lsdException w:name="List Bullet" w:semiHidden="1" w:unhideWhenUsed="1"/>
-    <w:lsdException w:name="List Number" w:semiHidden="1" w:unhideWhenUsed="1"/>
-    <w:lsdException w:name="List 2" w:semiHidden="1" w:unhideWhenUsed="1"/>
-    <w:lsdException w:name="List 3" w:semiHidden="1" w:unhideWhenUsed="1"/>
-    <w:lsdException w:name="List 4" w:semiHidden="1" w:unhideWhenUsed="1"/>
-    <w:lsdException w:name="List 5" w:semiHidden="1" w:unhideWhenUsed="1"/>
-    <w:lsdException w:name="List Bullet 2" w:semiHidden="1" w:unhideWhenUsed="1"/>
-    <w:lsdException w:name="List Bullet 3" w:semiHidden="1" w:unhideWhenUsed="1"/>
-    <w:lsdException w:name="List Bullet 4" w:semiHidden="1" w:unhideWhenUsed="1"/>
-    <w:lsdException w:name="List Bullet 5" w:semiHidden="1" w:unhideWhenUsed="1"/>
-    <w:lsdException w:name="List Number 2" w:semiHidden="1" w:unhideWhenUsed="1"/>
-    <w:lsdException w:name="List Number 3" w:semiHidden="1" w:unhideWhenUsed="1"/>
-    <w:lsdException w:name="List Number 4" w:semiHidden="1" w:unhideWhenUsed="1"/>
-    <w:lsdException w:name="List Number 5" w:semiHidden="1" w:unhideWhenUsed="1"/>
-    <w:lsdException w:name="Title" w:uiPriority="10" w:qFormat="1"/>
-    <w:lsdException w:name="Closing" w:semiHidden="1" w:unhideWhenUsed="1"/>
-    <w:lsdException w:name="Signature" w:semiHidden="1" w:unhideWhenUsed="1"/>
-    <w:lsdException w:name="Default Paragraph Font" w:semiHidden="1" w:uiPriority="1" w:unhideWhenUsed="1"/>
-    <w:lsdException w:name="Body Text" w:semiHidden="1" w:unhideWhenUsed="1"/>
-    <w:lsdException w:name="Body Text Indent" w:semiHidden="1" w:unhideWhenUsed="1"/>
-    <w:lsdException w:name="List Continue" w:semiHidden="1" w:unhideWhenUsed="1"/>
-    <w:lsdException w:name="List Continue 2" w:semiHidden="1" w:unhideWhenUsed="1"/>
-    <w:lsdException w:name="List Continue 3" w:semiHidden="1" w:unhideWhenUsed="1"/>
-    <w:lsdException w:name="List Continue 4" w:semiHidden="1" w:unhideWhenUsed="1"/>
-    <w:lsdException w:name="List Continue 5" w:semiHidden="1" w:unhideWhenUsed="1"/>
-    <w:lsdException w:name="Message Header" w:semiHidden="1" w:unhideWhenUsed="1"/>
-    <w:lsdException w:name="Subtitle" w:uiPriority="11" w:qFormat="1"/>
-    <w:lsdException w:name="Salutation" w:semiHidden="1" w:unhideWhenUsed="1"/>
-    <w:lsdException w:name="Date" w:semiHidden="1" w:unhideWhenUsed="1"/>
-    <w:lsdException w:name="Body Text First Indent" w:semiHidden="1" w:unhideWhenUsed="1"/>
-    <w:lsdException w:name="Body Text First Indent 2" w:semiHidden="1" w:unhideWhenUsed="1"/>
-    <w:lsdException w:name="Note Heading" w:semiHidden="1" w:unhideWhenUsed="1"/>
-    <w:lsdException w:name="Body Text 2" w:semiHidden="1" w:unhideWhenUsed="1"/>
-    <w:lsdException w:name="Body Text 3" w:semiHidden="1" w:unhideWhenUsed="1"/>
-    <w:lsdException w:name="Body Text Indent 2" w:semiHidden="1" w:unhideWhenUsed="1"/>
-    <w:lsdException w:name="Body Text Indent 3" w:semiHidden="1" w:unhideWhenUsed="1"/>
-    <w:lsdException w:name="Block Text" w:semiHidden="1" w:unhideWhenUsed="1"/>
-    <w:lsdException w:name="Hyperlink" w:semiHidden="1" w:unhideWhenUsed="1"/>
-    <w:lsdException w:name="FollowedHyperlink" w:semiHidden="1" w:unhideWhenUsed="1"/>
-    <w:lsdException w:name="Strong" w:uiPriority="22" w:qFormat="1"/>
-    <w:lsdException w:name="Emphasis" w:uiPriority="20" w:qFormat="1"/>
-    <w:lsdException w:name="Document Map" w:semiHidden="1" w:unhideWhenUsed="1"/>
-    <w:lsdException w:name="Plain Text" w:semiHidden="1" w:unhideWhenUsed="1"/>
-    <w:lsdException w:name="E-mail Signature" w:semiHidden="1" w:unhideWhenUsed="1"/>
-    <w:lsdException w:name="HTML Top of Form" w:semiHidden="1" w:unhideWhenUsed="1"/>
-    <w:lsdException w:name="HTML Bottom of Form" w:semiHidden="1" w:unhideWhenUsed="1"/>
-    <w:lsdException w:name="Normal (Web)" w:semiHidden="1" w:unhideWhenUsed="1"/>
-    <w:lsdException w:name="HTML Acronym" w:semiHidden="1" w:unhideWhenUsed="1"/>
-    <w:lsdException w:name="HTML Address" w:semiHidden="1" w:unhideWhenUsed="1"/>
-    <w:lsdException w:name="HTML Cite" w:semiHidden="1" w:unhideWhenUsed="1"/>
-    <w:lsdException w:name="HTML Code" w:semiHidden="1" w:unhideWhenUsed="1"/>
-    <w:lsdException w:name="HTML Definition" w:semiHidden="1" w:unhideWhenUsed="1"/>
-    <w:lsdException w:name="HTML Keyboard" w:semiHidden="1" w:unhideWhenUsed="1"/>
-    <w:lsdException w:name="HTML Preformatted" w:semiHidden="1" w:unhideWhenUsed="1"/>
-    <w:lsdException w:name="HTML Sample" w:semiHidden="1" w:unhideWhenUsed="1"/>
-    <w:lsdException w:name="HTML Typewriter" w:semiHidden="1" w:unhideWhenUsed="1"/>
-    <w:lsdException w:name="HTML Variable" w:semiHidden="1" w:unhideWhenUsed="1"/>
-    <w:lsdException w:name="Normal Table" w:semiHidden="1" w:unhideWhenUsed="1"/>
-    <w:lsdException w:name="annotation subject" w:semiHidden="1" w:unhideWhenUsed="1"/>
-    <w:lsdException w:name="No List" w:semiHidden="1" w:unhideWhenUsed="1"/>
-    <w:lsdException w:name="Outline List 1" w:semiHidden="1" w:unhideWhenUsed="1"/>
-    <w:lsdException w:name="Outline List 2" w:semiHidden="1" w:unhideWhenUsed="1"/>
-    <w:lsdException w:name="Outline List 3" w:semiHidden="1" w:unhideWhenUsed="1"/>
-    <w:lsdException w:name="Table Simple 1" w:semiHidden="1" w:unhideWhenUsed="1"/>
-    <w:lsdException w:name="Table Simple 2" w:semiHidden="1" w:unhideWhenUsed="1"/>
-    <w:lsdException w:name="Table Simple 3" w:semiHidden="1" w:unhideWhenUsed="1"/>
-    <w:lsdException w:name="Table Classic 1" w:semiHidden="1" w:unhideWhenUsed="1"/>
-    <w:lsdException w:name="Table Classic 2" w:semiHidden="1" w:unhideWhenUsed="1"/>
-    <w:lsdException w:name="Table Classic 3" w:semiHidden="1" w:unhideWhenUsed="1"/>
-    <w:lsdException w:name="Table Classic 4" w:semiHidden="1" w:unhideWhenUsed="1"/>
-    <w:lsdException w:name="Table Colorful 1" w:semiHidden="1" w:unhideWhenUsed="1"/>
-    <w:lsdException w:name="Table Colorful 2" w:semiHidden="1" w:unhideWhenUsed="1"/>
-    <w:lsdException w:name="Table Colorful 3" w:semiHidden="1" w:unhideWhenUsed="1"/>
-    <w:lsdException w:name="Table Columns 1" w:semiHidden="1" w:unhideWhenUsed="1"/>
-    <w:lsdException w:name="Table Columns 2" w:semiHidden="1" w:unhideWhenUsed="1"/>
-    <w:lsdException w:name="Table Columns 3" w:semiHidden="1" w:unhideWhenUsed="1"/>
-    <w:lsdException w:name="Table Columns 4" w:semiHidden="1" w:unhideWhenUsed="1"/>
-    <w:lsdException w:name="Table Columns 5" w:semiHidden="1" w:unhideWhenUsed="1"/>
-    <w:lsdException w:name="Table Grid 1" w:semiHidden="1" w:unhideWhenUsed="1"/>
-    <w:lsdException w:name="Table Grid 2" w:semiHidden="1" w:unhideWhenUsed="1"/>
-    <w:lsdException w:name="Table Grid 3" w:semiHidden="1" w:unhideWhenUsed="1"/>
-    <w:lsdException w:name="Table Grid 4" w:semiHidden="1" w:unhideWhenUsed="1"/>
-    <w:lsdException w:name="Table Grid 5" w:semiHidden="1" w:unhideWhenUsed="1"/>
-    <w:lsdException w:name="Table Grid 6" w:semiHidden="1" w:unhideWhenUsed="1"/>
-    <w:lsdException w:name="Table Grid 7" w:semiHidden="1" w:unhideWhenUsed="1"/>
-    <w:lsdException w:name="Table Grid 8" w:semiHidden="1" w:unhideWhenUsed="1"/>
-    <w:lsdException w:name="Table List 1" w:semiHidden="1" w:unhideWhenUsed="1"/>
-    <w:lsdException w:name="Table List 2" w:semiHidden="1" w:unhideWhenUsed="1"/>
-    <w:lsdException w:name="Table List 3" w:semiHidden="1" w:unhideWhenUsed="1"/>
-    <w:lsdException w:name="Table List 4" w:semiHidden="1" w:unhideWhenUsed="1"/>
-    <w:lsdException w:name="Table List 5" w:semiHidden="1" w:unhideWhenUsed="1"/>
-    <w:lsdException w:name="Table List 6" w:semiHidden="1" w:unhideWhenUsed="1"/>
-    <w:lsdException w:name="Table List 7" w:semiHidden="1" w:unhideWhenUsed="1"/>
-    <w:lsdException w:name="Table List 8" w:semiHidden="1" w:unhideWhenUsed="1"/>
-    <w:lsdException w:name="Table 3D effects 1" w:semiHidden="1" w:unhideWhenUsed="1"/>
-    <w:lsdException w:name="Table 3D effects 2" w:semiHidden="1" w:unhideWhenUsed="1"/>
-    <w:lsdException w:name="Table 3D effects 3" w:semiHidden="1" w:unhideWhenUsed="1"/>
-    <w:lsdException w:name="Table Contemporary" w:semiHidden="1" w:unhideWhenUsed="1"/>
-    <w:lsdException w:name="Table Elegant" w:semiHidden="1" w:unhideWhenUsed="1"/>
-    <w:lsdException w:name="Table Professional" w:semiHidden="1" w:unhideWhenUsed="1"/>
-    <w:lsdException w:name="Table Subtle 1" w:semiHidden="1" w:unhideWhenUsed="1"/>
-    <w:lsdException w:name="Table Subtle 2" w:semiHidden="1" w:unhideWhenUsed="1"/>
-    <w:lsdException w:name="Table Web 1" w:semiHidden="1" w:unhideWhenUsed="1"/>
-    <w:lsdException w:name="Table Web 2" w:semiHidden="1" w:unhideWhenUsed="1"/>
-    <w:lsdException w:name="Table Web 3" w:semiHidden="1" w:unhideWhenUsed="1"/>
-    <w:lsdException w:name="Balloon Text" w:semiHidden="1" w:unhideWhenUsed="1"/>
-    <w:lsdException w:name="Table Grid" w:uiPriority="59"/>
-    <w:lsdException w:name="Table Theme" w:semiHidden="1" w:unhideWhenUsed="1"/>
-    <w:lsdException w:name="Placeholder Text" w:semiHidden="1"/>
-    <w:lsdException w:name="No Spacing" w:uiPriority="1" w:qFormat="1"/>
-    <w:lsdException w:name="Light Shading" w:uiPriority="60"/>
-    <w:lsdException w:name="Light List" w:uiPriority="61"/>
-    <w:lsdException w:name="Light Grid" w:uiPriority="62"/>
-    <w:lsdException w:name="Medium Shading 1" w:uiPriority="63"/>
-    <w:lsdException w:name="Medium Shading 2" w:uiPriority="64"/>
-    <w:lsdException w:name="Medium List 1" w:uiPriority="65"/>
-    <w:lsdException w:name="Medium List 2" w:uiPriority="66"/>
-    <w:lsdException w:name="Medium Grid 1" w:uiPriority="67"/>
-    <w:lsdException w:name="Medium Grid 2" w:uiPriority="68"/>
-    <w:lsdException w:name="Medium Grid 3" w:uiPriority="69"/>
-    <w:lsdException w:name="Dark List" w:uiPriority="70"/>
-    <w:lsdException w:name="Colorful Shading" w:uiPriority="71"/>
-    <w:lsdException w:name="Colorful List" w:uiPriority="72"/>
-    <w:lsdException w:name="Colorful Grid" w:uiPriority="73"/>
-    <w:lsdException w:name="Light Shading Accent 1" w:uiPriority="60"/>
-    <w:lsdException w:name="Light List Accent 1" w:uiPriority="61"/>
-    <w:lsdException w:name="Light Grid Accent 1" w:uiPriority="62"/>
-    <w:lsdException w:name="Medium Shading 1 Accent 1" w:uiPriority="63"/>
-    <w:lsdException w:name="Medium Shading 2 Accent 1" w:uiPriority="64"/>
-    <w:lsdException w:name="Medium List 1 Accent 1" w:uiPriority="65"/>
-    <w:lsdException w:name="Revision" w:semiHidden="1"/>
-    <w:lsdException w:name="List Paragraph" w:uiPriority="34" w:qFormat="1"/>
-    <w:lsdException w:name="Quote" w:uiPriority="29" w:qFormat="1"/>
-    <w:lsdException w:name="Intense Quote" w:uiPriority="30" w:qFormat="1"/>
-    <w:lsdException w:name="Medium List 2 Accent 1" w:uiPriority="66"/>
-    <w:lsdException w:name="Medium Grid 1 Accent 1" w:uiPriority="67"/>
-    <w:lsdException w:name="Medium Grid 2 Accent 1" w:uiPriority="68"/>
-    <w:lsdException w:name="Medium Grid 3 Accent 1" w:uiPriority="69"/>
-    <w:lsdException w:name="Dark List Accent 1" w:uiPriority="70"/>
-    <w:lsdException w:name="Colorful Shading Accent 1" w:uiPriority="71"/>
-    <w:lsdException w:name="Colorful List Accent 1" w:uiPriority="72"/>
-    <w:lsdException w:name="Colorful Grid Accent 1" w:uiPriority="73"/>
-    <w:lsdException w:name="Light Shading Accent 2" w:uiPriority="60"/>
-    <w:lsdException w:name="Light List Accent 2" w:uiPriority="61"/>
-    <w:lsdException w:name="Light Grid Accent 2" w:uiPriority="62"/>
-    <w:lsdException w:name="Medium Shading 1 Accent 2" w:uiPriority="63"/>
-    <w:lsdException w:name="Medium Shading 2 Accent 2" w:uiPriority="64"/>
-    <w:lsdException w:name="Medium List 1 Accent 2" w:uiPriority="65"/>
-    <w:lsdException w:name="Medium List 2 Accent 2" w:uiPriority="66"/>
-    <w:lsdException w:name="Medium Grid 1 Accent 2" w:uiPriority="67"/>
-    <w:lsdException w:name="Medium Grid 2 Accent 2" w:uiPriority="68"/>
-    <w:lsdException w:name="Medium Grid 3 Accent 2" w:uiPriority="69"/>
-    <w:lsdException w:name="Dark List Accent 2" w:uiPriority="70"/>
-    <w:lsdException w:name="Colorful Shading Accent 2" w:uiPriority="71"/>
-    <w:lsdException w:name="Colorful List Accent 2" w:uiPriority="72"/>
-    <w:lsdException w:name="Colorful Grid Accent 2" w:uiPriority="73"/>
-    <w:lsdException w:name="Light Shading Accent 3" w:uiPriority="60"/>
-    <w:lsdException w:name="Light List Accent 3" w:uiPriority="61"/>
-    <w:lsdException w:name="Light Grid Accent 3" w:uiPriority="62"/>
-    <w:lsdException w:name="Medium Shading 1 Accent 3" w:uiPriority="63"/>
-    <w:lsdException w:name="Medium Shading 2 Accent 3" w:uiPriority="64"/>
-    <w:lsdException w:name="Medium List 1 Accent 3" w:uiPriority="65"/>
-    <w:lsdException w:name="Medium List 2 Accent 3" w:uiPriority="66"/>
-    <w:lsdException w:name="Medium Grid 1 Accent 3" w:uiPriority="67"/>
-    <w:lsdException w:name="Medium Grid 2 Accent 3" w:uiPriority="68"/>
-    <w:lsdException w:name="Medium Grid 3 Accent 3" w:uiPriority="69"/>
-    <w:lsdException w:name="Dark List Accent 3" w:uiPriority="70"/>
-    <w:lsdException w:name="Colorful Shading Accent 3" w:uiPriority="71"/>
-    <w:lsdException w:name="Colorful List Accent 3" w:uiPriority="72"/>
-    <w:lsdException w:name="Colorful Grid Accent 3" w:uiPriority="73"/>
-    <w:lsdException w:name="Light Shading Accent 4" w:uiPriority="60"/>
-    <w:lsdException w:name="Light List Accent 4" w:uiPriority="61"/>
-    <w:lsdException w:name="Light Grid Accent 4" w:uiPriority="62"/>
-    <w:lsdException w:name="Medium Shading 1 Accent 4" w:uiPriority="63"/>
-    <w:lsdException w:name="Medium Shading 2 Accent 4" w:uiPriority="64"/>
-    <w:lsdException w:name="Medium List 1 Accent 4" w:uiPriority="65"/>
-    <w:lsdException w:name="Medium List 2 Accent 4" w:uiPriority="66"/>
-    <w:lsdException w:name="Medium Grid 1 Accent 4" w:uiPriority="67"/>
-    <w:lsdException w:name="Medium Grid 2 Accent 4" w:uiPriority="68"/>
-    <w:lsdException w:name="Medium Grid 3 Accent 4" w:uiPriority="69"/>
-    <w:lsdException w:name="Dark List Accent 4" w:uiPriority="70"/>
-    <w:lsdException w:name="Colorful Shading Accent 4" w:uiPriority="71"/>
-    <w:lsdException w:name="Colorful List Accent 4" w:uiPriority="72"/>
-    <w:lsdException w:name="Colorful Grid Accent 4" w:uiPriority="73"/>
-    <w:lsdException w:name="Light Shading Accent 5" w:uiPriority="60"/>
-    <w:lsdException w:name="Light List Accent 5" w:uiPriority="61"/>
-    <w:lsdException w:name="Light Grid Accent 5" w:uiPriority="62"/>
-    <w:lsdException w:name="Medium Shading 1 Accent 5" w:uiPriority="63"/>
-    <w:lsdException w:name="Medium Shading 2 Accent 5" w:uiPriority="64"/>
-    <w:lsdException w:name="Medium List 1 Accent 5" w:uiPriority="65"/>
-    <w:lsdException w:name="Medium List 2 Accent 5" w:uiPriority="66"/>
-    <w:lsdException w:name="Medium Grid 1 Accent 5" w:uiPriority="67"/>
-    <w:lsdException w:name="Medium Grid 2 Accent 5" w:uiPriority="68"/>
-    <w:lsdException w:name="Medium Grid 3 Accent 5" w:uiPriority="69"/>
-    <w:lsdException w:name="Dark List Accent 5" w:uiPriority="70"/>
-    <w:lsdException w:name="Colorful Shading Accent 5" w:uiPriority="71"/>
-    <w:lsdException w:name="Colorful List Accent 5" w:uiPriority="72"/>
-    <w:lsdException w:name="Colorful Grid Accent 5" w:uiPriority="73"/>
-    <w:lsdException w:name="Light Shading Accent 6" w:uiPriority="60"/>
-    <w:lsdException w:name="Light List Accent 6" w:uiPriority="61"/>
-    <w:lsdException w:name="Light Grid Accent 6" w:uiPriority="62"/>
-    <w:lsdException w:name="Medium Shading 1 Accent 6" w:uiPriority="63"/>
-    <w:lsdException w:name="Medium Shading 2 Accent 6" w:uiPriority="64"/>
-    <w:lsdException w:name="Medium List 1 Accent 6" w:uiPriority="65"/>
-    <w:lsdException w:name="Medium List 2 Accent 6" w:uiPriority="66"/>
-    <w:lsdException w:name="Medium Grid 1 Accent 6" w:uiPriority="67"/>
-    <w:lsdException w:name="Medium Grid 2 Accent 6" w:uiPriority="68"/>
-    <w:lsdException w:name="Medium Grid 3 Accent 6" w:uiPriority="69"/>
-    <w:lsdException w:name="Dark List Accent 6" w:uiPriority="70"/>
-    <w:lsdException w:name="Colorful Shading Accent 6" w:uiPriority="71"/>
-    <w:lsdException w:name="Colorful List Accent 6" w:uiPriority="72"/>
-    <w:lsdException w:name="Colorful Grid Accent 6" w:uiPriority="73"/>
-    <w:lsdException w:name="Subtle Emphasis" w:uiPriority="19" w:qFormat="1"/>
-    <w:lsdException w:name="Intense Emphasis" w:uiPriority="21" w:qFormat="1"/>
-    <w:lsdException w:name="Subtle Reference" w:uiPriority="31" w:qFormat="1"/>
-    <w:lsdException w:name="Intense Reference" w:uiPriority="32" w:qFormat="1"/>
-    <w:lsdException w:name="Book Title" w:uiPriority="33" w:qFormat="1"/>
-    <w:lsdException w:name="Bibliography" w:semiHidden="1" w:uiPriority="37" w:unhideWhenUsed="1"/>
-    <w:lsdException w:name="TOC Heading" w:semiHidden="1" w:uiPriority="39" w:unhideWhenUsed="1" w:qFormat="1"/>
-    <w:lsdException w:name="Plain Table 1" w:uiPriority="41"/>
-    <w:lsdException w:name="Plain Table 2" w:uiPriority="42"/>
-    <w:lsdException w:name="Plain Table 3" w:uiPriority="43"/>
-    <w:lsdException w:name="Plain Table 4" w:uiPriority="44"/>
-    <w:lsdException w:name="Plain Table 5" w:uiPriority="45"/>
-    <w:lsdException w:name="Grid Table Light" w:uiPriority="40"/>
-    <w:lsdException w:name="Grid Table 1 Light" w:uiPriority="46"/>
-    <w:lsdException w:name="Grid Table 2" w:uiPriority="47"/>
-    <w:lsdException w:name="Grid Table 3" w:uiPriority="48"/>
-    <w:lsdException w:name="Grid Table 4" w:uiPriority="49"/>
-    <w:lsdException w:name="Grid Table 5 Dark" w:uiPriority="50"/>
-    <w:lsdException w:name="Grid Table 6 Colorful" w:uiPriority="51"/>
-    <w:lsdException w:name="Grid Table 7 Colorful" w:uiPriority="52"/>
-    <w:lsdException w:name="Grid Table 1 Light Accent 1" w:uiPriority="46"/>
-    <w:lsdException w:name="Grid Table 2 Accent 1" w:uiPriority="47"/>
-    <w:lsdException w:name="Grid Table 3 Accent 1" w:uiPriority="48"/>
-    <w:lsdException w:name="Grid Table 4 Accent 1" w:uiPriority="49"/>
-    <w:lsdException w:name="Grid Table 5 Dark Accent 1" w:uiPriority="50"/>
-    <w:lsdException w:name="Grid Table 6 Colorful Accent 1" w:uiPriority="51"/>
-    <w:lsdException w:name="Grid Table 7 Colorful Accent 1" w:uiPriority="52"/>
-    <w:lsdException w:name="Grid Table 1 Light Accent 2" w:uiPriority="46"/>
-    <w:lsdException w:name="Grid Table 2 Accent 2" w:uiPriority="47"/>
-    <w:lsdException w:name="Grid Table 3 Accent 2" w:uiPriority="48"/>
-    <w:lsdException w:name="Grid Table 4 Accent 2" w:uiPriority="49"/>
-    <w:lsdException w:name="Grid Table 5 Dark Accent 2" w:uiPriority="50"/>
-    <w:lsdException w:name="Grid Table 6 Colorful Accent 2" w:uiPriority="51"/>
-    <w:lsdException w:name="Grid Table 7 Colorful Accent 2" w:uiPriority="52"/>
-    <w:lsdException w:name="Grid Table 1 Light Accent 3" w:uiPriority="46"/>
-    <w:lsdException w:name="Grid Table 2 Accent 3" w:uiPriority="47"/>
-    <w:lsdException w:name="Grid Table 3 Accent 3" w:uiPriority="48"/>
-    <w:lsdException w:name="Grid Table 4 Accent 3" w:uiPriority="49"/>
-    <w:lsdException w:name="Grid Table 5 Dark Accent 3" w:uiPriority="50"/>
-    <w:lsdException w:name="Grid Table 6 Colorful Accent 3" w:uiPriority="51"/>
-    <w:lsdException w:name="Grid Table 7 Colorful Accent 3" w:uiPriority="52"/>
-    <w:lsdException w:name="Grid Table 1 Light Accent 4" w:uiPriority="46"/>
-    <w:lsdException w:name="Grid Table 2 Accent 4" w:uiPriority="47"/>
-    <w:lsdException w:name="Grid Table 3 Accent 4" w:uiPriority="48"/>
-    <w:lsdException w:name="Grid Table 4 Accent 4" w:uiPriority="49"/>
-    <w:lsdException w:name="Grid Table 5 Dark Accent 4" w:uiPriority="50"/>
-    <w:lsdException w:name="Grid Table 6 Colorful Accent 4" w:uiPriority="51"/>
-    <w:lsdException w:name="Grid Table 7 Colorful Accent 4" w:uiPriority="52"/>
-    <w:lsdException w:name="Grid Table 1 Light Accent 5" w:uiPriority="46"/>
-    <w:lsdException w:name="Grid Table 2 Accent 5" w:uiPriority="47"/>
-    <w:lsdException w:name="Grid Table 3 Accent 5" w:uiPriority="48"/>
-    <w:lsdException w:name="Grid Table 4 Accent 5" w:uiPriority="49"/>
-    <w:lsdException w:name="Grid Table 5 Dark Accent 5" w:uiPriority="50"/>
-    <w:lsdException w:name="Grid Table 6 Colorful Accent 5" w:uiPriority="51"/>
-    <w:lsdException w:name="Grid Table 7 Colorful Accent 5" w:uiPriority="52"/>
-    <w:lsdException w:name="Grid Table 1 Light Accent 6" w:uiPriority="46"/>
-    <w:lsdException w:name="Grid Table 2 Accent 6" w:uiPriority="47"/>
-    <w:lsdException w:name="Grid Table 3 Accent 6" w:uiPriority="48"/>
-    <w:lsdException w:name="Grid Table 4 Accent 6" w:uiPriority="49"/>
-    <w:lsdException w:name="Grid Table 5 Dark Accent 6" w:uiPriority="50"/>
-    <w:lsdException w:name="Grid Table 6 Colorful Accent 6" w:uiPriority="51"/>
-    <w:lsdException w:name="Grid Table 7 Colorful Accent 6" w:uiPriority="52"/>
-    <w:lsdException w:name="List Table 1 Light" w:uiPriority="46"/>
-    <w:lsdException w:name="List Table 2" w:uiPriority="47"/>
-    <w:lsdException w:name="List Table 3" w:uiPriority="48"/>
-    <w:lsdException w:name="List Table 4" w:uiPriority="49"/>
-    <w:lsdException w:name="List Table 5 Dark" w:uiPriority="50"/>
-    <w:lsdException w:name="List Table 6 Colorful" w:uiPriority="51"/>
-    <w:lsdException w:name="List Table 7 Colorful" w:uiPriority="52"/>
-    <w:lsdException w:name="List Table 1 Light Accent 1" w:uiPriority="46"/>
-    <w:lsdException w:name="List Table 2 Accent 1" w:uiPriority="47"/>
-    <w:lsdException w:name="List Table 3 Accent 1" w:uiPriority="48"/>
-    <w:lsdException w:name="List Table 4 Accent 1" w:uiPriority="49"/>
-    <w:lsdException w:name="List Table 5 Dark Accent 1" w:uiPriority="50"/>
-    <w:lsdException w:name="List Table 6 Colorful Accent 1" w:uiPriority="51"/>
-    <w:lsdException w:name="List Table 7 Colorful Accent 1" w:uiPriority="52"/>
-    <w:lsdException w:name="List Table 1 Light Accent 2" w:uiPriority="46"/>
-    <w:lsdException w:name="List Table 2 Accent 2" w:uiPriority="47"/>
-    <w:lsdException w:name="List Table 3 Accent 2" w:uiPriority="48"/>
-    <w:lsdException w:name="List Table 4 Accent 2" w:uiPriority="49"/>
-    <w:lsdException w:name="List Table 5 Dark Accent 2" w:uiPriority="50"/>
-    <w:lsdException w:name="List Table 6 Colorful Accent 2" w:uiPriority="51"/>
-    <w:lsdException w:name="List Table 7 Colorful Accent 2" w:uiPriority="52"/>
-    <w:lsdException w:name="List Table 1 Light Accent 3" w:uiPriority="46"/>
-    <w:lsdException w:name="List Table 2 Accent 3" w:uiPriority="47"/>
-    <w:lsdException w:name="List Table 3 Accent 3" w:uiPriority="48"/>
-    <w:lsdException w:name="List Table 4 Accent 3" w:uiPriority="49"/>
-    <w:lsdException w:name="List Table 5 Dark Accent 3" w:uiPriority="50"/>
-    <w:lsdException w:name="List Table 6 Colorful Accent 3" w:uiPriority="51"/>
-    <w:lsdException w:name="List Table 7 Colorful Accent 3" w:uiPriority="52"/>
-    <w:lsdException w:name="List Table 1 Light Accent 4" w:uiPriority="46"/>
-    <w:lsdException w:name="List Table 2 Accent 4" w:uiPriority="47"/>
-    <w:lsdException w:name="List Table 3 Accent 4" w:uiPriority="48"/>
-    <w:lsdException w:name="List Table 4 Accent 4" w:uiPriority="49"/>
-    <w:lsdException w:name="List Table 5 Dark Accent 4" w:uiPriority="50"/>
-    <w:lsdException w:name="List Table 6 Colorful Accent 4" w:uiPriority="51"/>
-    <w:lsdException w:name="List Table 7 Colorful Accent 4" w:uiPriority="52"/>
-    <w:lsdException w:name="List Table 1 Light Accent 5" w:uiPriority="46"/>
-    <w:lsdException w:name="List Table 2 Accent 5" w:uiPriority="47"/>
-    <w:lsdException w:name="List Table 3 Accent 5" w:uiPriority="48"/>
-    <w:lsdException w:name="List Table 4 Accent 5" w:uiPriority="49"/>
-    <w:lsdException w:name="List Table 5 Dark Accent 5" w:uiPriority="50"/>
-    <w:lsdException w:name="List Table 6 Colorful Accent 5" w:uiPriority="51"/>
-    <w:lsdException w:name="List Table 7 Colorful Accent 5" w:uiPriority="52"/>
-    <w:lsdException w:name="List Table 1 Light Accent 6" w:uiPriority="46"/>
-    <w:lsdException w:name="List Table 2 Accent 6" w:uiPriority="47"/>
-    <w:lsdException w:name="List Table 3 Accent 6" w:uiPriority="48"/>
-    <w:lsdException w:name="List Table 4 Accent 6" w:uiPriority="49"/>
-    <w:lsdException w:name="List Table 5 Dark Accent 6" w:uiPriority="50"/>
-    <w:lsdException w:name="List Table 6 Colorful Accent 6" w:uiPriority="51"/>
-    <w:lsdException w:name="List Table 7 Colorful Accent 6" w:uiPriority="52"/>
+  <w:latentStyles w:defLockedState="0" w:defUIPriority="99" w:defSemiHidden="1" w:defUnhideWhenUsed="1" w:defQFormat="0" w:count="267">
+    <w:lsdException w:name="Normal" w:semiHidden="0" w:uiPriority="0" w:unhideWhenUsed="0" w:qFormat="1"/>
+    <w:lsdException w:name="heading 1" w:semiHidden="0" w:uiPriority="9" w:unhideWhenUsed="0" w:qFormat="1"/>
+    <w:lsdException w:name="heading 2" w:uiPriority="9" w:qFormat="1"/>
+    <w:lsdException w:name="heading 3" w:uiPriority="9" w:qFormat="1"/>
+    <w:lsdException w:name="heading 4" w:uiPriority="9" w:qFormat="1"/>
+    <w:lsdException w:name="heading 5" w:uiPriority="9" w:qFormat="1"/>
+    <w:lsdException w:name="heading 6" w:uiPriority="9" w:qFormat="1"/>
+    <w:lsdException w:name="heading 7" w:uiPriority="9" w:qFormat="1"/>
+    <w:lsdException w:name="heading 8" w:uiPriority="9" w:qFormat="1"/>
+    <w:lsdException w:name="heading 9" w:uiPriority="9" w:qFormat="1"/>
+    <w:lsdException w:name="toc 1" w:uiPriority="39"/>
+    <w:lsdException w:name="toc 2" w:uiPriority="39"/>
+    <w:lsdException w:name="toc 3" w:uiPriority="39"/>
+    <w:lsdException w:name="toc 4" w:uiPriority="39"/>
+    <w:lsdException w:name="toc 5" w:uiPriority="39"/>
+    <w:lsdException w:name="toc 6" w:uiPriority="39"/>
+    <w:lsdException w:name="toc 7" w:uiPriority="39"/>
+    <w:lsdException w:name="toc 8" w:uiPriority="39"/>
+    <w:lsdException w:name="toc 9" w:uiPriority="39"/>
+    <w:lsdException w:name="caption" w:uiPriority="35" w:qFormat="1"/>
+    <w:lsdException w:name="Title" w:semiHidden="0" w:uiPriority="10" w:unhideWhenUsed="0" w:qFormat="1"/>
+    <w:lsdException w:name="Default Paragraph Font" w:uiPriority="1"/>
+    <w:lsdException w:name="Subtitle" w:semiHidden="0" w:uiPriority="11" w:unhideWhenUsed="0" w:qFormat="1"/>
+    <w:lsdException w:name="Strong" w:semiHidden="0" w:uiPriority="22" w:unhideWhenUsed="0" w:qFormat="1"/>
+    <w:lsdException w:name="Emphasis" w:semiHidden="0" w:uiPriority="20" w:unhideWhenUsed="0" w:qFormat="1"/>
+    <w:lsdException w:name="Table Grid" w:semiHidden="0" w:uiPriority="59" w:unhideWhenUsed="0"/>
+    <w:lsdException w:name="Placeholder Text" w:unhideWhenUsed="0"/>
+    <w:lsdException w:name="No Spacing" w:semiHidden="0" w:uiPriority="1" w:unhideWhenUsed="0" w:qFormat="1"/>
+    <w:lsdException w:name="Light Shading" w:semiHidden="0" w:uiPriority="60" w:unhideWhenUsed="0"/>
+    <w:lsdException w:name="Light List" w:semiHidden="0" w:uiPriority="61" w:unhideWhenUsed="0"/>
+    <w:lsdException w:name="Light Grid" w:semiHidden="0" w:uiPriority="62" w:unhideWhenUsed="0"/>
+    <w:lsdException w:name="Medium Shading 1" w:semiHidden="0" w:uiPriority="63" w:unhideWhenUsed="0"/>
+    <w:lsdException w:name="Medium Shading 2" w:semiHidden="0" w:uiPriority="64" w:unhideWhenUsed="0"/>
+    <w:lsdException w:name="Medium List 1" w:semiHidden="0" w:uiPriority="65" w:unhideWhenUsed="0"/>
+    <w:lsdException w:name="Medium List 2" w:semiHidden="0" w:uiPriority="66" w:unhideWhenUsed="0"/>
+    <w:lsdException w:name="Medium Grid 1" w:semiHidden="0" w:uiPriority="67" w:unhideWhenUsed="0"/>
+    <w:lsdException w:name="Medium Grid 2" w:semiHidden="0" w:uiPriority="68" w:unhideWhenUsed="0"/>
+    <w:lsdException w:name="Medium Grid 3" w:semiHidden="0" w:uiPriority="69" w:unhideWhenUsed="0"/>
+    <w:lsdException w:name="Dark List" w:semiHidden="0" w:uiPriority="70" w:unhideWhenUsed="0"/>
+    <w:lsdException w:name="Colorful Shading" w:semiHidden="0" w:uiPriority="71" w:unhideWhenUsed="0"/>
+    <w:lsdException w:name="Colorful List" w:semiHidden="0" w:uiPriority="72" w:unhideWhenUsed="0"/>
+    <w:lsdException w:name="Colorful Grid" w:semiHidden="0" w:uiPriority="73" w:unhideWhenUsed="0"/>
+    <w:lsdException w:name="Light Shading Accent 1" w:semiHidden="0" w:uiPriority="60" w:unhideWhenUsed="0"/>
+    <w:lsdException w:name="Light List Accent 1" w:semiHidden="0" w:uiPriority="61" w:unhideWhenUsed="0"/>
+    <w:lsdException w:name="Light Grid Accent 1" w:semiHidden="0" w:uiPriority="62" w:unhideWhenUsed="0"/>
+    <w:lsdException w:name="Medium Shading 1 Accent 1" w:semiHidden="0" w:uiPriority="63" w:unhideWhenUsed="0"/>
+    <w:lsdException w:name="Medium Shading 2 Accent 1" w:semiHidden="0" w:uiPriority="64" w:unhideWhenUsed="0"/>
+    <w:lsdException w:name="Medium List 1 Accent 1" w:semiHidden="0" w:uiPriority="65" w:unhideWhenUsed="0"/>
+    <w:lsdException w:name="Revision" w:unhideWhenUsed="0"/>
+    <w:lsdException w:name="List Paragraph" w:semiHidden="0" w:uiPriority="34" w:unhideWhenUsed="0" w:qFormat="1"/>
+    <w:lsdException w:name="Quote" w:semiHidden="0" w:uiPriority="29" w:unhideWhenUsed="0" w:qFormat="1"/>
+    <w:lsdException w:name="Intense Quote" w:semiHidden="0" w:uiPriority="30" w:unhideWhenUsed="0" w:qFormat="1"/>
+    <w:lsdException w:name="Medium List 2 Accent 1" w:semiHidden="0" w:uiPriority="66" w:unhideWhenUsed="0"/>
+    <w:lsdException w:name="Medium Grid 1 Accent 1" w:semiHidden="0" w:uiPriority="67" w:unhideWhenUsed="0"/>
+    <w:lsdException w:name="Medium Grid 2 Accent 1" w:semiHidden="0" w:uiPriority="68" w:unhideWhenUsed="0"/>
+    <w:lsdException w:name="Medium Grid 3 Accent 1" w:semiHidden="0" w:uiPriority="69" w:unhideWhenUsed="0"/>
+    <w:lsdException w:name="Dark List Accent 1" w:semiHidden="0" w:uiPriority="70" w:unhideWhenUsed="0"/>
+    <w:lsdException w:name="Colorful Shading Accent 1" w:semiHidden="0" w:uiPriority="71" w:unhideWhenUsed="0"/>
+    <w:lsdException w:name="Colorful List Accent 1" w:semiHidden="0" w:uiPriority="72" w:unhideWhenUsed="0"/>
+    <w:lsdException w:name="Colorful Grid Accent 1" w:semiHidden="0" w:uiPriority="73" w:unhideWhenUsed="0"/>
+    <w:lsdException w:name="Light Shading Accent 2" w:semiHidden="0" w:uiPriority="60" w:unhideWhenUsed="0"/>
+    <w:lsdException w:name="Light List Accent 2" w:semiHidden="0" w:uiPriority="61" w:unhideWhenUsed="0"/>
+    <w:lsdException w:name="Light Grid Accent 2" w:semiHidden="0" w:uiPriority="62" w:unhideWhenUsed="0"/>
+    <w:lsdException w:name="Medium Shading 1 Accent 2" w:semiHidden="0" w:uiPriority="63" w:unhideWhenUsed="0"/>
+    <w:lsdException w:name="Medium Shading 2 Accent 2" w:semiHidden="0" w:uiPriority="64" w:unhideWhenUsed="0"/>
+    <w:lsdException w:name="Medium List 1 Accent 2" w:semiHidden="0" w:uiPriority="65" w:unhideWhenUsed="0"/>
+    <w:lsdException w:name="Medium List 2 Accent 2" w:semiHidden="0" w:uiPriority="66" w:unhideWhenUsed="0"/>
+    <w:lsdException w:name="Medium Grid 1 Accent 2" w:semiHidden="0" w:uiPriority="67" w:unhideWhenUsed="0"/>
+    <w:lsdException w:name="Medium Grid 2 Accent 2" w:semiHidden="0" w:uiPriority="68" w:unhideWhenUsed="0"/>
+    <w:lsdException w:name="Medium Grid 3 Accent 2" w:semiHidden="0" w:uiPriority="69" w:unhideWhenUsed="0"/>
+    <w:lsdException w:name="Dark List Accent 2" w:semiHidden="0" w:uiPriority="70" w:unhideWhenUsed="0"/>
+    <w:lsdException w:name="Colorful Shading Accent 2" w:semiHidden="0" w:uiPriority="71" w:unhideWhenUsed="0"/>
+    <w:lsdException w:name="Colorful List Accent 2" w:semiHidden="0" w:uiPriority="72" w:unhideWhenUsed="0"/>
+    <w:lsdException w:name="Colorful Grid Accent 2" w:semiHidden="0" w:uiPriority="73" w:unhideWhenUsed="0"/>
+    <w:lsdException w:name="Light Shading Accent 3" w:semiHidden="0" w:uiPriority="60" w:unhideWhenUsed="0"/>
+    <w:lsdException w:name="Light List Accent 3" w:semiHidden="0" w:uiPriority="61" w:unhideWhenUsed="0"/>
+    <w:lsdException w:name="Light Grid Accent 3" w:semiHidden="0" w:uiPriority="62" w:unhideWhenUsed="0"/>
+    <w:lsdException w:name="Medium Shading 1 Accent 3" w:semiHidden="0" w:uiPriority="63" w:unhideWhenUsed="0"/>
+    <w:lsdException w:name="Medium Shading 2 Accent 3" w:semiHidden="0" w:uiPriority="64" w:unhideWhenUsed="0"/>
+    <w:lsdException w:name="Medium List 1 Accent 3" w:semiHidden="0" w:uiPriority="65" w:unhideWhenUsed="0"/>
+    <w:lsdException w:name="Medium List 2 Accent 3" w:semiHidden="0" w:uiPriority="66" w:unhideWhenUsed="0"/>
+    <w:lsdException w:name="Medium Grid 1 Accent 3" w:semiHidden="0" w:uiPriority="67" w:unhideWhenUsed="0"/>
+    <w:lsdException w:name="Medium Grid 2 Accent 3" w:semiHidden="0" w:uiPriority="68" w:unhideWhenUsed="0"/>
+    <w:lsdException w:name="Medium Grid 3 Accent 3" w:semiHidden="0" w:uiPriority="69" w:unhideWhenUsed="0"/>
+    <w:lsdException w:name="Dark List Accent 3" w:semiHidden="0" w:uiPriority="70" w:unhideWhenUsed="0"/>
+    <w:lsdException w:name="Colorful Shading Accent 3" w:semiHidden="0" w:uiPriority="71" w:unhideWhenUsed="0"/>
+    <w:lsdException w:name="Colorful List Accent 3" w:semiHidden="0" w:uiPriority="72" w:unhideWhenUsed="0"/>
+    <w:lsdException w:name="Colorful Grid Accent 3" w:semiHidden="0" w:uiPriority="73" w:unhideWhenUsed="0"/>
+    <w:lsdException w:name="Light Shading Accent 4" w:semiHidden="0" w:uiPriority="60" w:unhideWhenUsed="0"/>
+    <w:lsdException w:name="Light List Accent 4" w:semiHidden="0" w:uiPriority="61" w:unhideWhenUsed="0"/>
+    <w:lsdException w:name="Light Grid Accent 4" w:semiHidden="0" w:uiPriority="62" w:unhideWhenUsed="0"/>
+    <w:lsdException w:name="Medium Shading 1 Accent 4" w:semiHidden="0" w:uiPriority="63" w:unhideWhenUsed="0"/>
+    <w:lsdException w:name="Medium Shading 2 Accent 4" w:semiHidden="0" w:uiPriority="64" w:unhideWhenUsed="0"/>
+    <w:lsdException w:name="Medium List 1 Accent 4" w:semiHidden="0" w:uiPriority="65" w:unhideWhenUsed="0"/>
+    <w:lsdException w:name="Medium List 2 Accent 4" w:semiHidden="0" w:uiPriority="66" w:unhideWhenUsed="0"/>
+    <w:lsdException w:name="Medium Grid 1 Accent 4" w:semiHidden="0" w:uiPriority="67" w:unhideWhenUsed="0"/>
+    <w:lsdException w:name="Medium Grid 2 Accent 4" w:semiHidden="0" w:uiPriority="68" w:unhideWhenUsed="0"/>
+    <w:lsdException w:name="Medium Grid 3 Accent 4" w:semiHidden="0" w:uiPriority="69" w:unhideWhenUsed="0"/>
+    <w:lsdException w:name="Dark List Accent 4" w:semiHidden="0" w:uiPriority="70" w:unhideWhenUsed="0"/>
+    <w:lsdException w:name="Colorful Shading Accent 4" w:semiHidden="0" w:uiPriority="71" w:unhideWhenUsed="0"/>
+    <w:lsdException w:name="Colorful List Accent 4" w:semiHidden="0" w:uiPriority="72" w:unhideWhenUsed="0"/>
+    <w:lsdException w:name="Colorful Grid Accent 4" w:semiHidden="0" w:uiPriority="73" w:unhideWhenUsed="0"/>
+    <w:lsdException w:name="Light Shading Accent 5" w:semiHidden="0" w:uiPriority="60" w:unhideWhenUsed="0"/>
+    <w:lsdException w:name="Light List Accent 5" w:semiHidden="0" w:uiPriority="61" w:unhideWhenUsed="0"/>
+    <w:lsdException w:name="Light Grid Accent 5" w:semiHidden="0" w:uiPriority="62" w:unhideWhenUsed="0"/>
+    <w:lsdException w:name="Medium Shading 1 Accent 5" w:semiHidden="0" w:uiPriority="63" w:unhideWhenUsed="0"/>
+    <w:lsdException w:name="Medium Shading 2 Accent 5" w:semiHidden="0" w:uiPriority="64" w:unhideWhenUsed="0"/>
+    <w:lsdException w:name="Medium List 1 Accent 5" w:semiHidden="0" w:uiPriority="65" w:unhideWhenUsed="0"/>
+    <w:lsdException w:name="Medium List 2 Accent 5" w:semiHidden="0" w:uiPriority="66" w:unhideWhenUsed="0"/>
+    <w:lsdException w:name="Medium Grid 1 Accent 5" w:semiHidden="0" w:uiPriority="67" w:unhideWhenUsed="0"/>
+    <w:lsdException w:name="Medium Grid 2 Accent 5" w:semiHidden="0" w:uiPriority="68" w:unhideWhenUsed="0"/>
+    <w:lsdException w:name="Medium Grid 3 Accent 5" w:semiHidden="0" w:uiPriority="69" w:unhideWhenUsed="0"/>
+    <w:lsdException w:name="Dark List Accent 5" w:semiHidden="0" w:uiPriority="70" w:unhideWhenUsed="0"/>
+    <w:lsdException w:name="Colorful Shading Accent 5" w:semiHidden="0" w:uiPriority="71" w:unhideWhenUsed="0"/>
+    <w:lsdException w:name="Colorful List Accent 5" w:semiHidden="0" w:uiPriority="72" w:unhideWhenUsed="0"/>
+    <w:lsdException w:name="Colorful Grid Accent 5" w:semiHidden="0" w:uiPriority="73" w:unhideWhenUsed="0"/>
+    <w:lsdException w:name="Light Shading Accent 6" w:semiHidden="0" w:uiPriority="60" w:unhideWhenUsed="0"/>
+    <w:lsdException w:name="Light List Accent 6" w:semiHidden="0" w:uiPriority="61" w:unhideWhenUsed="0"/>
+    <w:lsdException w:name="Light Grid Accent 6" w:semiHidden="0" w:uiPriority="62" w:unhideWhenUsed="0"/>
+    <w:lsdException w:name="Medium Shading 1 Accent 6" w:semiHidden="0" w:uiPriority="63" w:unhideWhenUsed="0"/>
+    <w:lsdException w:name="Medium Shading 2 Accent 6" w:semiHidden="0" w:uiPriority="64" w:unhideWhenUsed="0"/>
+    <w:lsdException w:name="Medium List 1 Accent 6" w:semiHidden="0" w:uiPriority="65" w:unhideWhenUsed="0"/>
+    <w:lsdException w:name="Medium List 2 Accent 6" w:semiHidden="0" w:uiPriority="66" w:unhideWhenUsed="0"/>
+    <w:lsdException w:name="Medium Grid 1 Accent 6" w:semiHidden="0" w:uiPriority="67" w:unhideWhenUsed="0"/>
+    <w:lsdException w:name="Medium Grid 2 Accent 6" w:semiHidden="0" w:uiPriority="68" w:unhideWhenUsed="0"/>
+    <w:lsdException w:name="Medium Grid 3 Accent 6" w:semiHidden="0" w:uiPriority="69" w:unhideWhenUsed="0"/>
+    <w:lsdException w:name="Dark List Accent 6" w:semiHidden="0" w:uiPriority="70" w:unhideWhenUsed="0"/>
+    <w:lsdException w:name="Colorful Shading Accent 6" w:semiHidden="0" w:uiPriority="71" w:unhideWhenUsed="0"/>
+    <w:lsdException w:name="Colorful List Accent 6" w:semiHidden="0" w:uiPriority="72" w:unhideWhenUsed="0"/>
+    <w:lsdException w:name="Colorful Grid Accent 6" w:semiHidden="0" w:uiPriority="73" w:unhideWhenUsed="0"/>
+    <w:lsdException w:name="Subtle Emphasis" w:semiHidden="0" w:uiPriority="19" w:unhideWhenUsed="0" w:qFormat="1"/>
+    <w:lsdException w:name="Intense Emphasis" w:semiHidden="0" w:uiPriority="21" w:unhideWhenUsed="0" w:qFormat="1"/>
+    <w:lsdException w:name="Subtle Reference" w:semiHidden="0" w:uiPriority="31" w:unhideWhenUsed="0" w:qFormat="1"/>
+    <w:lsdException w:name="Intense Reference" w:semiHidden="0" w:uiPriority="32" w:unhideWhenUsed="0" w:qFormat="1"/>
+    <w:lsdException w:name="Book Title" w:semiHidden="0" w:uiPriority="33" w:unhideWhenUsed="0" w:qFormat="1"/>
+    <w:lsdException w:name="Bibliography" w:uiPriority="37"/>
+    <w:lsdException w:name="TOC Heading" w:uiPriority="39" w:qFormat="1"/>
   </w:latentStyles>
   <w:style w:type="paragraph" w:default="1" w:styleId="Normal">
     <w:name w:val="Normal"/>
@@ -2193,6 +2027,7 @@
     <w:uiPriority w:val="99"/>
     <w:semiHidden/>
     <w:unhideWhenUsed/>
+    <w:qFormat/>
     <w:tblPr>
       <w:tblInd w:w="0" w:type="dxa"/>
       <w:tblCellMar>
@@ -2218,6 +2053,7 @@
       <w:spacing w:after="0" w:line="240" w:lineRule="auto"/>
     </w:pPr>
     <w:tblPr>
+      <w:tblInd w:w="0" w:type="dxa"/>
       <w:tblBorders>
         <w:top w:val="single" w:sz="4" w:space="0" w:color="auto"/>
         <w:left w:val="single" w:sz="4" w:space="0" w:color="auto"/>
@@ -2226,6 +2062,12 @@
         <w:insideH w:val="single" w:sz="4" w:space="0" w:color="auto"/>
         <w:insideV w:val="single" w:sz="4" w:space="0" w:color="auto"/>
       </w:tblBorders>
+      <w:tblCellMar>
+        <w:top w:w="0" w:type="dxa"/>
+        <w:left w:w="108" w:type="dxa"/>
+        <w:bottom w:w="0" w:type="dxa"/>
+        <w:right w:w="108" w:type="dxa"/>
+      </w:tblCellMar>
     </w:tblPr>
   </w:style>
   <w:style w:type="paragraph" w:customStyle="1" w:styleId="Makefilecode">

</xml_diff>